<commit_message>
Tạo project demo design pattern nhưng viết bằng C#
</commit_message>
<xml_diff>
--- a/Pattern/designPattern.docx
+++ b/Pattern/designPattern.docx
@@ -1,6 +1,6 @@
 
 <file path=word/document.xml><?xml version="1.0" encoding="utf-8"?>
-<w:document xmlns:wpc="http://schemas.microsoft.com/office/word/2010/wordprocessingCanvas" xmlns:cx="http://schemas.microsoft.com/office/drawing/2014/chartex" xmlns:cx1="http://schemas.microsoft.com/office/drawing/2015/9/8/chartex" xmlns:mc="http://schemas.openxmlformats.org/markup-compatibility/2006" xmlns:o="urn:schemas-microsoft-com:office:office" xmlns:r="http://schemas.openxmlformats.org/officeDocument/2006/relationships" xmlns:m="http://schemas.openxmlformats.org/officeDocument/2006/math" xmlns:v="urn:schemas-microsoft-com:vml" xmlns:wp14="http://schemas.microsoft.com/office/word/2010/wordprocessingDrawing" xmlns:wp="http://schemas.openxmlformats.org/drawingml/2006/wordprocessingDrawing" xmlns:w10="urn:schemas-microsoft-com:office:word" xmlns:w="http://schemas.openxmlformats.org/wordprocessingml/2006/main" xmlns:w14="http://schemas.microsoft.com/office/word/2010/wordml" xmlns:w15="http://schemas.microsoft.com/office/word/2012/wordml" xmlns:w16se="http://schemas.microsoft.com/office/word/2015/wordml/symex" xmlns:wpg="http://schemas.microsoft.com/office/word/2010/wordprocessingGroup" xmlns:wpi="http://schemas.microsoft.com/office/word/2010/wordprocessingInk" xmlns:wne="http://schemas.microsoft.com/office/word/2006/wordml" xmlns:wps="http://schemas.microsoft.com/office/word/2010/wordprocessingShape" mc:Ignorable="w14 w15 w16se wp14">
+<w:document xmlns:wpc="http://schemas.microsoft.com/office/word/2010/wordprocessingCanvas" xmlns:cx="http://schemas.microsoft.com/office/drawing/2014/chartex" xmlns:cx1="http://schemas.microsoft.com/office/drawing/2015/9/8/chartex" xmlns:cx2="http://schemas.microsoft.com/office/drawing/2015/10/21/chartex" xmlns:cx3="http://schemas.microsoft.com/office/drawing/2016/5/9/chartex" xmlns:cx4="http://schemas.microsoft.com/office/drawing/2016/5/10/chartex" xmlns:cx5="http://schemas.microsoft.com/office/drawing/2016/5/11/chartex" xmlns:cx6="http://schemas.microsoft.com/office/drawing/2016/5/12/chartex" xmlns:cx7="http://schemas.microsoft.com/office/drawing/2016/5/13/chartex" xmlns:cx8="http://schemas.microsoft.com/office/drawing/2016/5/14/chartex" xmlns:mc="http://schemas.openxmlformats.org/markup-compatibility/2006" xmlns:aink="http://schemas.microsoft.com/office/drawing/2016/ink" xmlns:am3d="http://schemas.microsoft.com/office/drawing/2017/model3d" xmlns:o="urn:schemas-microsoft-com:office:office" xmlns:oel="http://schemas.microsoft.com/office/2019/extlst" xmlns:r="http://schemas.openxmlformats.org/officeDocument/2006/relationships" xmlns:m="http://schemas.openxmlformats.org/officeDocument/2006/math" xmlns:v="urn:schemas-microsoft-com:vml" xmlns:wp14="http://schemas.microsoft.com/office/word/2010/wordprocessingDrawing" xmlns:wp="http://schemas.openxmlformats.org/drawingml/2006/wordprocessingDrawing" xmlns:w10="urn:schemas-microsoft-com:office:word" xmlns:w="http://schemas.openxmlformats.org/wordprocessingml/2006/main" xmlns:w14="http://schemas.microsoft.com/office/word/2010/wordml" xmlns:w15="http://schemas.microsoft.com/office/word/2012/wordml" xmlns:w16cex="http://schemas.microsoft.com/office/word/2018/wordml/cex" xmlns:w16cid="http://schemas.microsoft.com/office/word/2016/wordml/cid" xmlns:w16="http://schemas.microsoft.com/office/word/2018/wordml" xmlns:w16sdtdh="http://schemas.microsoft.com/office/word/2020/wordml/sdtdatahash" xmlns:w16se="http://schemas.microsoft.com/office/word/2015/wordml/symex" xmlns:wpg="http://schemas.microsoft.com/office/word/2010/wordprocessingGroup" xmlns:wpi="http://schemas.microsoft.com/office/word/2010/wordprocessingInk" xmlns:wne="http://schemas.microsoft.com/office/word/2006/wordml" xmlns:wps="http://schemas.microsoft.com/office/word/2010/wordprocessingShape" mc:Ignorable="w14 w15 w16se w16cid w16 w16cex w16sdtdh wp14">
   <w:body>
     <w:p>
       <w:pPr>
@@ -11,15 +11,7 @@
         </w:numPr>
       </w:pPr>
       <w:r>
-        <w:t xml:space="preserve">Interface </w:t>
-      </w:r>
-      <w:proofErr w:type="spellStart"/>
-      <w:r>
-        <w:t>bao</w:t>
-      </w:r>
-      <w:proofErr w:type="spellEnd"/>
-      <w:r>
-        <w:t xml:space="preserve"> </w:t>
+        <w:t xml:space="preserve">Interface bao </w:t>
       </w:r>
       <w:proofErr w:type="spellStart"/>
       <w:r>
@@ -35,7 +27,15 @@
       </w:r>
       <w:proofErr w:type="spellEnd"/>
       <w:r>
-        <w:t xml:space="preserve"> là </w:t>
+        <w:t xml:space="preserve"> </w:t>
+      </w:r>
+      <w:proofErr w:type="spellStart"/>
+      <w:r>
+        <w:t>là</w:t>
+      </w:r>
+      <w:proofErr w:type="spellEnd"/>
+      <w:r>
+        <w:t xml:space="preserve"> </w:t>
       </w:r>
       <w:proofErr w:type="spellStart"/>
       <w:r>
@@ -67,15 +67,7 @@
       </w:r>
       <w:proofErr w:type="spellEnd"/>
       <w:r>
-        <w:t xml:space="preserve"> class con. </w:t>
-      </w:r>
-      <w:proofErr w:type="spellStart"/>
-      <w:r>
-        <w:t>Khi</w:t>
-      </w:r>
-      <w:proofErr w:type="spellEnd"/>
-      <w:r>
-        <w:t xml:space="preserve"> </w:t>
+        <w:t xml:space="preserve"> class con. Khi </w:t>
       </w:r>
       <w:proofErr w:type="spellStart"/>
       <w:r>
@@ -91,7 +83,15 @@
       </w:r>
       <w:proofErr w:type="spellEnd"/>
       <w:r>
-        <w:t xml:space="preserve"> dùng interface: </w:t>
+        <w:t xml:space="preserve"> </w:t>
+      </w:r>
+      <w:proofErr w:type="spellStart"/>
+      <w:r>
+        <w:t>dùng</w:t>
+      </w:r>
+      <w:proofErr w:type="spellEnd"/>
+      <w:r>
+        <w:t xml:space="preserve"> interface: </w:t>
       </w:r>
     </w:p>
     <w:p>
@@ -258,7 +258,15 @@
       </w:r>
       <w:proofErr w:type="spellEnd"/>
       <w:r>
-        <w:t xml:space="preserve"> 1 static instance (Có </w:t>
+        <w:t xml:space="preserve"> 1 static instance (</w:t>
+      </w:r>
+      <w:proofErr w:type="spellStart"/>
+      <w:r>
+        <w:t>Có</w:t>
+      </w:r>
+      <w:proofErr w:type="spellEnd"/>
+      <w:r>
+        <w:t xml:space="preserve"> </w:t>
       </w:r>
       <w:proofErr w:type="spellStart"/>
       <w:r>
@@ -266,7 +274,15 @@
       </w:r>
       <w:proofErr w:type="spellEnd"/>
       <w:r>
-        <w:t xml:space="preserve"> dùng static final </w:t>
+        <w:t xml:space="preserve"> </w:t>
+      </w:r>
+      <w:proofErr w:type="spellStart"/>
+      <w:r>
+        <w:t>dùng</w:t>
+      </w:r>
+      <w:proofErr w:type="spellEnd"/>
+      <w:r>
+        <w:t xml:space="preserve"> static final </w:t>
       </w:r>
       <w:proofErr w:type="spellStart"/>
       <w:r>
@@ -295,7 +311,23 @@
       </w:r>
       <w:proofErr w:type="spellEnd"/>
       <w:r>
-        <w:t xml:space="preserve"> để không </w:t>
+        <w:t xml:space="preserve"> </w:t>
+      </w:r>
+      <w:proofErr w:type="spellStart"/>
+      <w:r>
+        <w:t>để</w:t>
+      </w:r>
+      <w:proofErr w:type="spellEnd"/>
+      <w:r>
+        <w:t xml:space="preserve"> </w:t>
+      </w:r>
+      <w:proofErr w:type="spellStart"/>
+      <w:r>
+        <w:t>không</w:t>
+      </w:r>
+      <w:proofErr w:type="spellEnd"/>
+      <w:r>
+        <w:t xml:space="preserve"> </w:t>
       </w:r>
       <w:proofErr w:type="spellStart"/>
       <w:r>
@@ -356,7 +388,15 @@
       </w:r>
       <w:proofErr w:type="spellEnd"/>
       <w:r>
-        <w:t xml:space="preserve"> 2 phần: </w:t>
+        <w:t xml:space="preserve"> 2 </w:t>
+      </w:r>
+      <w:proofErr w:type="spellStart"/>
+      <w:r>
+        <w:t>phần</w:t>
+      </w:r>
+      <w:proofErr w:type="spellEnd"/>
+      <w:r>
+        <w:t xml:space="preserve">: </w:t>
       </w:r>
     </w:p>
     <w:p>
@@ -381,8 +421,21 @@
       <w:pPr>
         <w:pStyle w:val="ListParagraph"/>
       </w:pPr>
-      <w:r>
-        <w:t xml:space="preserve">Là một Class </w:t>
+      <w:proofErr w:type="spellStart"/>
+      <w:r>
+        <w:t>Là</w:t>
+      </w:r>
+      <w:proofErr w:type="spellEnd"/>
+      <w:r>
+        <w:t xml:space="preserve"> </w:t>
+      </w:r>
+      <w:proofErr w:type="spellStart"/>
+      <w:r>
+        <w:t>một</w:t>
+      </w:r>
+      <w:proofErr w:type="spellEnd"/>
+      <w:r>
+        <w:t xml:space="preserve"> Class </w:t>
       </w:r>
       <w:proofErr w:type="spellStart"/>
       <w:r>
@@ -409,12 +462,10 @@
         <w:t xml:space="preserve"> class </w:t>
       </w:r>
       <w:proofErr w:type="spellStart"/>
-      <w:proofErr w:type="gramStart"/>
       <w:r>
         <w:t>theo</w:t>
       </w:r>
       <w:proofErr w:type="spellEnd"/>
-      <w:proofErr w:type="gramEnd"/>
       <w:r>
         <w:t xml:space="preserve"> </w:t>
       </w:r>
@@ -453,7 +504,15 @@
       </w:r>
       <w:proofErr w:type="spellEnd"/>
       <w:r>
-        <w:t xml:space="preserve"> này </w:t>
+        <w:t xml:space="preserve"> </w:t>
+      </w:r>
+      <w:proofErr w:type="spellStart"/>
+      <w:r>
+        <w:t>này</w:t>
+      </w:r>
+      <w:proofErr w:type="spellEnd"/>
+      <w:r>
+        <w:t xml:space="preserve"> </w:t>
       </w:r>
       <w:proofErr w:type="spellStart"/>
       <w:r>
@@ -469,7 +528,15 @@
       </w:r>
       <w:proofErr w:type="spellEnd"/>
       <w:r>
-        <w:t xml:space="preserve"> tính </w:t>
+        <w:t xml:space="preserve"> </w:t>
+      </w:r>
+      <w:proofErr w:type="spellStart"/>
+      <w:r>
+        <w:t>tính</w:t>
+      </w:r>
+      <w:proofErr w:type="spellEnd"/>
+      <w:r>
+        <w:t xml:space="preserve"> </w:t>
       </w:r>
       <w:proofErr w:type="spellStart"/>
       <w:r>
@@ -477,7 +544,15 @@
       </w:r>
       <w:proofErr w:type="spellEnd"/>
       <w:r>
-        <w:t xml:space="preserve"> 1 =&gt; kiểu </w:t>
+        <w:t xml:space="preserve"> 1 =&gt; </w:t>
+      </w:r>
+      <w:proofErr w:type="spellStart"/>
+      <w:r>
+        <w:t>kiểu</w:t>
+      </w:r>
+      <w:proofErr w:type="spellEnd"/>
+      <w:r>
+        <w:t xml:space="preserve"> </w:t>
       </w:r>
       <w:proofErr w:type="spellStart"/>
       <w:r>
@@ -485,7 +560,23 @@
       </w:r>
       <w:proofErr w:type="spellEnd"/>
       <w:r>
-        <w:t xml:space="preserve"> về là Interface</w:t>
+        <w:t xml:space="preserve"> </w:t>
+      </w:r>
+      <w:proofErr w:type="spellStart"/>
+      <w:r>
+        <w:t>về</w:t>
+      </w:r>
+      <w:proofErr w:type="spellEnd"/>
+      <w:r>
+        <w:t xml:space="preserve"> </w:t>
+      </w:r>
+      <w:proofErr w:type="spellStart"/>
+      <w:r>
+        <w:t>là</w:t>
+      </w:r>
+      <w:proofErr w:type="spellEnd"/>
+      <w:r>
+        <w:t xml:space="preserve"> Interface</w:t>
       </w:r>
     </w:p>
     <w:p>
@@ -533,14 +624,25 @@
           <w:numId w:val="2"/>
         </w:numPr>
       </w:pPr>
-      <w:r>
-        <w:t xml:space="preserve">Factory: </w:t>
+      <w:proofErr w:type="spellStart"/>
+      <w:r>
+        <w:t>FactoryManager</w:t>
+      </w:r>
+      <w:proofErr w:type="spellEnd"/>
+      <w:r>
+        <w:t xml:space="preserve">: </w:t>
       </w:r>
       <w:r>
         <w:rPr>
           <w:color w:val="FF0000"/>
         </w:rPr>
-        <w:t>Interface</w:t>
+        <w:t>Class</w:t>
+      </w:r>
+      <w:r>
+        <w:rPr>
+          <w:color w:val="FF0000"/>
+        </w:rPr>
+        <w:t xml:space="preserve"> </w:t>
       </w:r>
     </w:p>
     <w:p>
@@ -552,6 +654,24 @@
         </w:numPr>
       </w:pPr>
       <w:r>
+        <w:t xml:space="preserve">Factory: </w:t>
+      </w:r>
+      <w:r>
+        <w:rPr>
+          <w:color w:val="FF0000"/>
+        </w:rPr>
+        <w:t>Interface</w:t>
+      </w:r>
+    </w:p>
+    <w:p>
+      <w:pPr>
+        <w:pStyle w:val="ListParagraph"/>
+        <w:numPr>
+          <w:ilvl w:val="0"/>
+          <w:numId w:val="2"/>
+        </w:numPr>
+      </w:pPr>
+      <w:r>
         <w:t xml:space="preserve">Product: </w:t>
       </w:r>
       <w:r>
@@ -611,7 +731,23 @@
       </w:r>
       <w:proofErr w:type="spellEnd"/>
       <w:r>
-        <w:t xml:space="preserve"> nhiều phần </w:t>
+        <w:t xml:space="preserve"> </w:t>
+      </w:r>
+      <w:proofErr w:type="spellStart"/>
+      <w:r>
+        <w:t>nhiều</w:t>
+      </w:r>
+      <w:proofErr w:type="spellEnd"/>
+      <w:r>
+        <w:t xml:space="preserve"> </w:t>
+      </w:r>
+      <w:proofErr w:type="spellStart"/>
+      <w:r>
+        <w:t>phần</w:t>
+      </w:r>
+      <w:proofErr w:type="spellEnd"/>
+      <w:r>
+        <w:t xml:space="preserve"> </w:t>
       </w:r>
       <w:proofErr w:type="spellStart"/>
       <w:r>
@@ -653,17 +789,25 @@
       <w:r>
         <w:t xml:space="preserve">. </w:t>
       </w:r>
+      <w:proofErr w:type="spellStart"/>
       <w:r>
         <w:rPr>
           <w:color w:val="FF0000"/>
         </w:rPr>
-        <w:t xml:space="preserve">Dùng </w:t>
-      </w:r>
-      <w:proofErr w:type="spellStart"/>
+        <w:t>Dùng</w:t>
+      </w:r>
+      <w:proofErr w:type="spellEnd"/>
       <w:r>
         <w:rPr>
           <w:color w:val="FF0000"/>
         </w:rPr>
+        <w:t xml:space="preserve"> </w:t>
+      </w:r>
+      <w:proofErr w:type="spellStart"/>
+      <w:r>
+        <w:rPr>
+          <w:color w:val="FF0000"/>
+        </w:rPr>
         <w:t>thay</w:t>
       </w:r>
       <w:proofErr w:type="spellEnd"/>
@@ -699,13 +843,27 @@
         <w:rPr>
           <w:color w:val="FF0000"/>
         </w:rPr>
-        <w:t xml:space="preserve"> phải </w:t>
+        <w:t xml:space="preserve"> </w:t>
       </w:r>
       <w:proofErr w:type="spellStart"/>
       <w:r>
         <w:rPr>
           <w:color w:val="FF0000"/>
         </w:rPr>
+        <w:t>phải</w:t>
+      </w:r>
+      <w:proofErr w:type="spellEnd"/>
+      <w:r>
+        <w:rPr>
+          <w:color w:val="FF0000"/>
+        </w:rPr>
+        <w:t xml:space="preserve"> </w:t>
+      </w:r>
+      <w:proofErr w:type="spellStart"/>
+      <w:r>
+        <w:rPr>
+          <w:color w:val="FF0000"/>
+        </w:rPr>
         <w:t>tạo</w:t>
       </w:r>
       <w:proofErr w:type="spellEnd"/>
@@ -713,7 +871,21 @@
         <w:rPr>
           <w:color w:val="FF0000"/>
         </w:rPr>
-        <w:t xml:space="preserve"> nhiều </w:t>
+        <w:t xml:space="preserve"> </w:t>
+      </w:r>
+      <w:proofErr w:type="spellStart"/>
+      <w:r>
+        <w:rPr>
+          <w:color w:val="FF0000"/>
+        </w:rPr>
+        <w:t>nhiều</w:t>
+      </w:r>
+      <w:proofErr w:type="spellEnd"/>
+      <w:r>
+        <w:rPr>
+          <w:color w:val="FF0000"/>
+        </w:rPr>
+        <w:t xml:space="preserve"> </w:t>
       </w:r>
       <w:proofErr w:type="spellStart"/>
       <w:r>
@@ -860,23 +1032,7 @@
         <w:t>Adapter</w:t>
       </w:r>
       <w:r>
-        <w:t xml:space="preserve">: </w:t>
-      </w:r>
-      <w:proofErr w:type="gramStart"/>
-      <w:r>
-        <w:t>1</w:t>
-      </w:r>
-      <w:proofErr w:type="gramEnd"/>
-      <w:r>
-        <w:t xml:space="preserve"> Interface </w:t>
-      </w:r>
-      <w:proofErr w:type="spellStart"/>
-      <w:r>
-        <w:t>bao</w:t>
-      </w:r>
-      <w:proofErr w:type="spellEnd"/>
-      <w:r>
-        <w:t xml:space="preserve"> 1 class</w:t>
+        <w:t>: 1 Interface bao 1 class</w:t>
       </w:r>
     </w:p>
     <w:p>
@@ -892,7 +1048,7 @@
         <mc:AlternateContent>
           <mc:Choice Requires="wps">
             <w:drawing>
-              <wp:anchor distT="45720" distB="45720" distL="114300" distR="114300" simplePos="0" relativeHeight="251662336" behindDoc="0" locked="0" layoutInCell="1" allowOverlap="1">
+              <wp:anchor distT="45720" distB="45720" distL="114300" distR="114300" simplePos="0" relativeHeight="251662336" behindDoc="0" locked="0" layoutInCell="1" allowOverlap="1" wp14:anchorId="23502FEB" wp14:editId="564B2209">
                 <wp:simplePos x="0" y="0"/>
                 <wp:positionH relativeFrom="column">
                   <wp:posOffset>53975</wp:posOffset>
@@ -959,11 +1115,11 @@
           </mc:Choice>
           <mc:Fallback>
             <w:pict>
-              <v:shapetype id="_x0000_t202" coordsize="21600,21600" o:spt="202" path="m,l,21600r21600,l21600,xe">
+              <v:shapetype w14:anchorId="23502FEB" id="_x0000_t202" coordsize="21600,21600" o:spt="202" path="m,l,21600r21600,l21600,xe">
                 <v:stroke joinstyle="miter"/>
                 <v:path gradientshapeok="t" o:connecttype="rect"/>
               </v:shapetype>
-              <v:shape id="Text Box 2" o:spid="_x0000_s1026" type="#_x0000_t202" style="position:absolute;margin-left:4.25pt;margin-top:.35pt;width:264.35pt;height:80.55pt;z-index:251662336;visibility:visible;mso-wrap-style:square;mso-width-percent:0;mso-height-percent:0;mso-wrap-distance-left:9pt;mso-wrap-distance-top:3.6pt;mso-wrap-distance-right:9pt;mso-wrap-distance-bottom:3.6pt;mso-position-horizontal:absolute;mso-position-horizontal-relative:text;mso-position-vertical:absolute;mso-position-vertical-relative:text;mso-width-percent:0;mso-height-percent:0;mso-width-relative:margin;mso-height-relative:margin;v-text-anchor:top" o:gfxdata="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">
+              <v:shape id="Text Box 2" o:spid="_x0000_s1026" type="#_x0000_t202" style="position:absolute;margin-left:4.25pt;margin-top:.35pt;width:264.35pt;height:80.55pt;z-index:251662336;visibility:visible;mso-wrap-style:square;mso-width-percent:0;mso-height-percent:0;mso-wrap-distance-left:9pt;mso-wrap-distance-top:3.6pt;mso-wrap-distance-right:9pt;mso-wrap-distance-bottom:3.6pt;mso-position-horizontal:absolute;mso-position-horizontal-relative:text;mso-position-vertical:absolute;mso-position-vertical-relative:text;mso-width-percent:0;mso-height-percent:0;mso-width-relative:margin;mso-height-relative:margin;v-text-anchor:top" o:gfxdata="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">
                 <v:textbox>
                   <w:txbxContent>
                     <w:p>
@@ -993,7 +1149,7 @@
         <mc:AlternateContent>
           <mc:Choice Requires="wps">
             <w:drawing>
-              <wp:anchor distT="45720" distB="45720" distL="114300" distR="114300" simplePos="0" relativeHeight="251664384" behindDoc="0" locked="0" layoutInCell="1" allowOverlap="1">
+              <wp:anchor distT="45720" distB="45720" distL="114300" distR="114300" simplePos="0" relativeHeight="251664384" behindDoc="0" locked="0" layoutInCell="1" allowOverlap="1" wp14:anchorId="1B65A10B" wp14:editId="24DFDA72">
                 <wp:simplePos x="0" y="0"/>
                 <wp:positionH relativeFrom="column">
                   <wp:posOffset>825197</wp:posOffset>
@@ -1060,7 +1216,7 @@
           </mc:Choice>
           <mc:Fallback>
             <w:pict>
-              <v:shape id="_x0000_s1027" type="#_x0000_t202" style="position:absolute;margin-left:65pt;margin-top:8.45pt;width:122.5pt;height:32.75pt;z-index:251664384;visibility:visible;mso-wrap-style:square;mso-width-percent:0;mso-height-percent:0;mso-wrap-distance-left:9pt;mso-wrap-distance-top:3.6pt;mso-wrap-distance-right:9pt;mso-wrap-distance-bottom:3.6pt;mso-position-horizontal:absolute;mso-position-horizontal-relative:text;mso-position-vertical:absolute;mso-position-vertical-relative:text;mso-width-percent:0;mso-height-percent:0;mso-width-relative:margin;mso-height-relative:margin;v-text-anchor:top" o:gfxdata="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">
+              <v:shape w14:anchorId="1B65A10B" id="_x0000_s1027" type="#_x0000_t202" style="position:absolute;margin-left:65pt;margin-top:8.45pt;width:122.5pt;height:32.75pt;z-index:251664384;visibility:visible;mso-wrap-style:square;mso-width-percent:0;mso-height-percent:0;mso-wrap-distance-left:9pt;mso-wrap-distance-top:3.6pt;mso-wrap-distance-right:9pt;mso-wrap-distance-bottom:3.6pt;mso-position-horizontal:absolute;mso-position-horizontal-relative:text;mso-position-vertical:absolute;mso-position-vertical-relative:text;mso-width-percent:0;mso-height-percent:0;mso-width-relative:margin;mso-height-relative:margin;v-text-anchor:top" o:gfxdata="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">
                 <v:textbox>
                   <w:txbxContent>
                     <w:p>
@@ -1126,7 +1282,7 @@
         <mc:AlternateContent>
           <mc:Choice Requires="wps">
             <w:drawing>
-              <wp:anchor distT="45720" distB="45720" distL="114300" distR="114300" simplePos="0" relativeHeight="251666432" behindDoc="0" locked="0" layoutInCell="1" allowOverlap="1">
+              <wp:anchor distT="45720" distB="45720" distL="114300" distR="114300" simplePos="0" relativeHeight="251666432" behindDoc="0" locked="0" layoutInCell="1" allowOverlap="1" wp14:anchorId="3ACC0AC6" wp14:editId="40C63315">
                 <wp:simplePos x="0" y="0"/>
                 <wp:positionH relativeFrom="margin">
                   <wp:align>left</wp:align>
@@ -1193,7 +1349,7 @@
           </mc:Choice>
           <mc:Fallback>
             <w:pict>
-              <v:shape id="_x0000_s1028" type="#_x0000_t202" style="position:absolute;margin-left:0;margin-top:18.25pt;width:318.05pt;height:77.9pt;z-index:251666432;visibility:visible;mso-wrap-style:square;mso-width-percent:0;mso-height-percent:0;mso-wrap-distance-left:9pt;mso-wrap-distance-top:3.6pt;mso-wrap-distance-right:9pt;mso-wrap-distance-bottom:3.6pt;mso-position-horizontal:left;mso-position-horizontal-relative:margin;mso-position-vertical:absolute;mso-position-vertical-relative:text;mso-width-percent:0;mso-height-percent:0;mso-width-relative:margin;mso-height-relative:margin;v-text-anchor:top" o:gfxdata="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">
+              <v:shape w14:anchorId="3ACC0AC6" id="_x0000_s1028" type="#_x0000_t202" style="position:absolute;margin-left:0;margin-top:18.25pt;width:318.05pt;height:77.9pt;z-index:251666432;visibility:visible;mso-wrap-style:square;mso-width-percent:0;mso-height-percent:0;mso-wrap-distance-left:9pt;mso-wrap-distance-top:3.6pt;mso-wrap-distance-right:9pt;mso-wrap-distance-bottom:3.6pt;mso-position-horizontal:left;mso-position-horizontal-relative:margin;mso-position-vertical:absolute;mso-position-vertical-relative:text;mso-width-percent:0;mso-height-percent:0;mso-width-relative:margin;mso-height-relative:margin;v-text-anchor:top" o:gfxdata="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">
                 <v:textbox>
                   <w:txbxContent>
                     <w:p>
@@ -1228,23 +1384,15 @@
         <w:t>ade</w:t>
       </w:r>
       <w:r>
-        <w:t xml:space="preserve">: </w:t>
-      </w:r>
-      <w:proofErr w:type="gramStart"/>
-      <w:r>
-        <w:t>1</w:t>
-      </w:r>
-      <w:proofErr w:type="gramEnd"/>
-      <w:r>
-        <w:t xml:space="preserve"> Interface </w:t>
-      </w:r>
-      <w:proofErr w:type="spellStart"/>
-      <w:r>
-        <w:t>bao</w:t>
-      </w:r>
-      <w:proofErr w:type="spellEnd"/>
-      <w:r>
-        <w:t xml:space="preserve"> nhiều class</w:t>
+        <w:t xml:space="preserve">: 1 Interface bao </w:t>
+      </w:r>
+      <w:proofErr w:type="spellStart"/>
+      <w:r>
+        <w:t>nhiều</w:t>
+      </w:r>
+      <w:proofErr w:type="spellEnd"/>
+      <w:r>
+        <w:t xml:space="preserve"> class</w:t>
       </w:r>
     </w:p>
     <w:p>
@@ -1260,7 +1408,7 @@
         <mc:AlternateContent>
           <mc:Choice Requires="wps">
             <w:drawing>
-              <wp:anchor distT="0" distB="0" distL="114300" distR="114300" simplePos="0" relativeHeight="251668480" behindDoc="0" locked="0" layoutInCell="1" allowOverlap="1">
+              <wp:anchor distT="0" distB="0" distL="114300" distR="114300" simplePos="0" relativeHeight="251668480" behindDoc="0" locked="0" layoutInCell="1" allowOverlap="1" wp14:anchorId="0EA28EB7" wp14:editId="0D49AD0B">
                 <wp:simplePos x="0" y="0"/>
                 <wp:positionH relativeFrom="column">
                   <wp:posOffset>1241946</wp:posOffset>
@@ -1320,7 +1468,7 @@
           </mc:Choice>
           <mc:Fallback>
             <w:pict>
-              <v:shape id="Text Box 9" o:spid="_x0000_s1029" type="#_x0000_t202" style="position:absolute;margin-left:97.8pt;margin-top:21pt;width:101.55pt;height:34.9pt;z-index:251668480;visibility:visible;mso-wrap-style:square;mso-width-percent:0;mso-wrap-distance-left:9pt;mso-wrap-distance-top:0;mso-wrap-distance-right:9pt;mso-wrap-distance-bottom:0;mso-position-horizontal:absolute;mso-position-horizontal-relative:text;mso-position-vertical:absolute;mso-position-vertical-relative:text;mso-width-percent:0;mso-width-relative:margin;v-text-anchor:top" o:gfxdata="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" fillcolor="white [3201]" strokeweight=".5pt">
+              <v:shape w14:anchorId="0EA28EB7" id="Text Box 9" o:spid="_x0000_s1029" type="#_x0000_t202" style="position:absolute;margin-left:97.8pt;margin-top:21pt;width:101.55pt;height:34.9pt;z-index:251668480;visibility:visible;mso-wrap-style:square;mso-width-percent:0;mso-wrap-distance-left:9pt;mso-wrap-distance-top:0;mso-wrap-distance-right:9pt;mso-wrap-distance-bottom:0;mso-position-horizontal:absolute;mso-position-horizontal-relative:text;mso-position-vertical:absolute;mso-position-vertical-relative:text;mso-width-percent:0;mso-width-relative:margin;v-text-anchor:top" o:gfxdata="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" fillcolor="white [3201]" strokeweight=".5pt">
                 <v:textbox>
                   <w:txbxContent>
                     <w:p>
@@ -1342,7 +1490,7 @@
         <mc:AlternateContent>
           <mc:Choice Requires="wps">
             <w:drawing>
-              <wp:anchor distT="0" distB="0" distL="114300" distR="114300" simplePos="0" relativeHeight="251669504" behindDoc="0" locked="0" layoutInCell="1" allowOverlap="1">
+              <wp:anchor distT="0" distB="0" distL="114300" distR="114300" simplePos="0" relativeHeight="251669504" behindDoc="0" locked="0" layoutInCell="1" allowOverlap="1" wp14:anchorId="5E803910" wp14:editId="781A123F">
                 <wp:simplePos x="0" y="0"/>
                 <wp:positionH relativeFrom="column">
                   <wp:posOffset>2790967</wp:posOffset>
@@ -1402,7 +1550,7 @@
           </mc:Choice>
           <mc:Fallback>
             <w:pict>
-              <v:shape id="Text Box 10" o:spid="_x0000_s1030" type="#_x0000_t202" style="position:absolute;margin-left:219.75pt;margin-top:22.65pt;width:87.6pt;height:33.3pt;z-index:251669504;visibility:visible;mso-wrap-style:square;mso-width-percent:0;mso-wrap-distance-left:9pt;mso-wrap-distance-top:0;mso-wrap-distance-right:9pt;mso-wrap-distance-bottom:0;mso-position-horizontal:absolute;mso-position-horizontal-relative:text;mso-position-vertical:absolute;mso-position-vertical-relative:text;mso-width-percent:0;mso-width-relative:margin;v-text-anchor:top" o:gfxdata="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" fillcolor="white [3201]" strokeweight=".5pt">
+              <v:shape w14:anchorId="5E803910" id="Text Box 10" o:spid="_x0000_s1030" type="#_x0000_t202" style="position:absolute;margin-left:219.75pt;margin-top:22.65pt;width:87.6pt;height:33.3pt;z-index:251669504;visibility:visible;mso-wrap-style:square;mso-width-percent:0;mso-wrap-distance-left:9pt;mso-wrap-distance-top:0;mso-wrap-distance-right:9pt;mso-wrap-distance-bottom:0;mso-position-horizontal:absolute;mso-position-horizontal-relative:text;mso-position-vertical:absolute;mso-position-vertical-relative:text;mso-width-percent:0;mso-width-relative:margin;v-text-anchor:top" o:gfxdata="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" fillcolor="white [3201]" strokeweight=".5pt">
                 <v:textbox>
                   <w:txbxContent>
                     <w:p>
@@ -1424,7 +1572,7 @@
         <mc:AlternateContent>
           <mc:Choice Requires="wps">
             <w:drawing>
-              <wp:anchor distT="0" distB="0" distL="114300" distR="114300" simplePos="0" relativeHeight="251667456" behindDoc="0" locked="0" layoutInCell="1" allowOverlap="1">
+              <wp:anchor distT="0" distB="0" distL="114300" distR="114300" simplePos="0" relativeHeight="251667456" behindDoc="0" locked="0" layoutInCell="1" allowOverlap="1" wp14:anchorId="1B3AE942" wp14:editId="3E1351E2">
                 <wp:simplePos x="0" y="0"/>
                 <wp:positionH relativeFrom="column">
                   <wp:posOffset>116006</wp:posOffset>
@@ -1481,7 +1629,7 @@
           </mc:Choice>
           <mc:Fallback>
             <w:pict>
-              <v:shape id="Text Box 8" o:spid="_x0000_s1031" type="#_x0000_t202" style="position:absolute;margin-left:9.15pt;margin-top:20.5pt;width:79.5pt;height:35.45pt;z-index:251667456;visibility:visible;mso-wrap-style:square;mso-wrap-distance-left:9pt;mso-wrap-distance-top:0;mso-wrap-distance-right:9pt;mso-wrap-distance-bottom:0;mso-position-horizontal:absolute;mso-position-horizontal-relative:text;mso-position-vertical:absolute;mso-position-vertical-relative:text;v-text-anchor:top" o:gfxdata="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" fillcolor="white [3201]" strokeweight=".5pt">
+              <v:shape w14:anchorId="1B3AE942" id="Text Box 8" o:spid="_x0000_s1031" type="#_x0000_t202" style="position:absolute;margin-left:9.15pt;margin-top:20.5pt;width:79.5pt;height:35.45pt;z-index:251667456;visibility:visible;mso-wrap-style:square;mso-wrap-distance-left:9pt;mso-wrap-distance-top:0;mso-wrap-distance-right:9pt;mso-wrap-distance-bottom:0;mso-position-horizontal:absolute;mso-position-horizontal-relative:text;mso-position-vertical:absolute;mso-position-vertical-relative:text;v-text-anchor:top" o:gfxdata="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" fillcolor="white [3201]" strokeweight=".5pt">
                 <v:textbox>
                   <w:txbxContent>
                     <w:p>
@@ -1577,8 +1725,13 @@
         <w:t>Abstract</w:t>
       </w:r>
       <w:r>
-        <w:t xml:space="preserve"> có</w:t>
-      </w:r>
+        <w:t xml:space="preserve"> </w:t>
+      </w:r>
+      <w:proofErr w:type="spellStart"/>
+      <w:r>
+        <w:t>có</w:t>
+      </w:r>
+      <w:proofErr w:type="spellEnd"/>
       <w:r>
         <w:t xml:space="preserve"> </w:t>
       </w:r>
@@ -1591,10 +1744,34 @@
       </w:r>
       <w:proofErr w:type="spellEnd"/>
       <w:r>
-        <w:t xml:space="preserve"> tính “protect Interface instance”</w:t>
-      </w:r>
-      <w:r>
-        <w:t xml:space="preserve"> (Implement của interface này </w:t>
+        <w:t xml:space="preserve"> </w:t>
+      </w:r>
+      <w:proofErr w:type="spellStart"/>
+      <w:r>
+        <w:t>tính</w:t>
+      </w:r>
+      <w:proofErr w:type="spellEnd"/>
+      <w:r>
+        <w:t xml:space="preserve"> “protect Interface instance”</w:t>
+      </w:r>
+      <w:r>
+        <w:t xml:space="preserve"> (Implement </w:t>
+      </w:r>
+      <w:proofErr w:type="spellStart"/>
+      <w:r>
+        <w:t>của</w:t>
+      </w:r>
+      <w:proofErr w:type="spellEnd"/>
+      <w:r>
+        <w:t xml:space="preserve"> interface </w:t>
+      </w:r>
+      <w:proofErr w:type="spellStart"/>
+      <w:r>
+        <w:t>này</w:t>
+      </w:r>
+      <w:proofErr w:type="spellEnd"/>
+      <w:r>
+        <w:t xml:space="preserve"> </w:t>
       </w:r>
       <w:proofErr w:type="spellStart"/>
       <w:r>
@@ -1602,7 +1779,15 @@
       </w:r>
       <w:proofErr w:type="spellEnd"/>
       <w:r>
-        <w:t xml:space="preserve"> interface khác)</w:t>
+        <w:t xml:space="preserve"> interface </w:t>
+      </w:r>
+      <w:proofErr w:type="spellStart"/>
+      <w:r>
+        <w:t>khác</w:t>
+      </w:r>
+      <w:proofErr w:type="spellEnd"/>
+      <w:r>
+        <w:t>)</w:t>
       </w:r>
       <w:r>
         <w:t xml:space="preserve">, </w:t>
@@ -1637,7 +1822,23 @@
       </w:r>
       <w:proofErr w:type="spellEnd"/>
       <w:r>
-        <w:t xml:space="preserve"> dùng super để </w:t>
+        <w:t xml:space="preserve"> </w:t>
+      </w:r>
+      <w:proofErr w:type="spellStart"/>
+      <w:r>
+        <w:t>dùng</w:t>
+      </w:r>
+      <w:proofErr w:type="spellEnd"/>
+      <w:r>
+        <w:t xml:space="preserve"> super </w:t>
+      </w:r>
+      <w:proofErr w:type="spellStart"/>
+      <w:r>
+        <w:t>để</w:t>
+      </w:r>
+      <w:proofErr w:type="spellEnd"/>
+      <w:r>
+        <w:t xml:space="preserve"> </w:t>
       </w:r>
       <w:proofErr w:type="spellStart"/>
       <w:r>
@@ -1701,7 +1902,23 @@
         </w:tabs>
       </w:pPr>
       <w:r>
-        <w:t xml:space="preserve">Implement của interface này </w:t>
+        <w:t xml:space="preserve">Implement </w:t>
+      </w:r>
+      <w:proofErr w:type="spellStart"/>
+      <w:r>
+        <w:t>của</w:t>
+      </w:r>
+      <w:proofErr w:type="spellEnd"/>
+      <w:r>
+        <w:t xml:space="preserve"> interface </w:t>
+      </w:r>
+      <w:proofErr w:type="spellStart"/>
+      <w:r>
+        <w:t>này</w:t>
+      </w:r>
+      <w:proofErr w:type="spellEnd"/>
+      <w:r>
+        <w:t xml:space="preserve"> </w:t>
       </w:r>
       <w:proofErr w:type="spellStart"/>
       <w:r>
@@ -1709,8 +1926,13 @@
       </w:r>
       <w:proofErr w:type="spellEnd"/>
       <w:r>
-        <w:t xml:space="preserve"> interface khác</w:t>
-      </w:r>
+        <w:t xml:space="preserve"> interface </w:t>
+      </w:r>
+      <w:proofErr w:type="spellStart"/>
+      <w:r>
+        <w:t>khác</w:t>
+      </w:r>
+      <w:proofErr w:type="spellEnd"/>
     </w:p>
     <w:p>
       <w:pPr>
@@ -1740,7 +1962,15 @@
       </w:r>
       <w:proofErr w:type="spellEnd"/>
       <w:r>
-        <w:t xml:space="preserve"> vào interface2</w:t>
+        <w:t xml:space="preserve"> </w:t>
+      </w:r>
+      <w:proofErr w:type="spellStart"/>
+      <w:r>
+        <w:t>vào</w:t>
+      </w:r>
+      <w:proofErr w:type="spellEnd"/>
+      <w:r>
+        <w:t xml:space="preserve"> interface2</w:t>
       </w:r>
     </w:p>
     <w:p>
@@ -1779,7 +2009,21 @@
         <w:rPr>
           <w:b/>
         </w:rPr>
-        <w:t xml:space="preserve"> hợp)</w:t>
+        <w:t xml:space="preserve"> </w:t>
+      </w:r>
+      <w:proofErr w:type="spellStart"/>
+      <w:r>
+        <w:rPr>
+          <w:b/>
+        </w:rPr>
+        <w:t>hợp</w:t>
+      </w:r>
+      <w:proofErr w:type="spellEnd"/>
+      <w:r>
+        <w:rPr>
+          <w:b/>
+        </w:rPr>
+        <w:t>)</w:t>
       </w:r>
     </w:p>
     <w:p>
@@ -1802,7 +2046,15 @@
       </w:r>
       <w:proofErr w:type="spellEnd"/>
       <w:r>
-        <w:t xml:space="preserve"> phần:</w:t>
+        <w:t xml:space="preserve"> </w:t>
+      </w:r>
+      <w:proofErr w:type="spellStart"/>
+      <w:r>
+        <w:t>phần</w:t>
+      </w:r>
+      <w:proofErr w:type="spellEnd"/>
+      <w:r>
+        <w:t>:</w:t>
       </w:r>
     </w:p>
     <w:p>
@@ -1822,7 +2074,23 @@
         </w:tabs>
       </w:pPr>
       <w:r>
-        <w:t xml:space="preserve">- Leaf: implement interface (thằng con, thằng </w:t>
+        <w:t>- Leaf: implement interface (</w:t>
+      </w:r>
+      <w:proofErr w:type="spellStart"/>
+      <w:r>
+        <w:t>thằng</w:t>
+      </w:r>
+      <w:proofErr w:type="spellEnd"/>
+      <w:r>
+        <w:t xml:space="preserve"> con, </w:t>
+      </w:r>
+      <w:proofErr w:type="spellStart"/>
+      <w:r>
+        <w:t>thằng</w:t>
+      </w:r>
+      <w:proofErr w:type="spellEnd"/>
+      <w:r>
+        <w:t xml:space="preserve"> </w:t>
       </w:r>
       <w:proofErr w:type="spellStart"/>
       <w:r>
@@ -1830,25 +2098,25 @@
       </w:r>
       <w:proofErr w:type="spellEnd"/>
       <w:r>
-        <w:t xml:space="preserve"> nhất)</w:t>
-      </w:r>
-    </w:p>
-    <w:p>
-      <w:pPr>
-        <w:tabs>
-          <w:tab w:val="left" w:pos="2117"/>
-        </w:tabs>
-      </w:pPr>
-      <w:r>
-        <w:t xml:space="preserve">- Composite: implement interface </w:t>
-      </w:r>
-      <w:proofErr w:type="spellStart"/>
-      <w:r>
-        <w:t>bao</w:t>
-      </w:r>
-      <w:proofErr w:type="spellEnd"/>
-      <w:r>
-        <w:t xml:space="preserve"> </w:t>
+        <w:t xml:space="preserve"> </w:t>
+      </w:r>
+      <w:proofErr w:type="spellStart"/>
+      <w:r>
+        <w:t>nhất</w:t>
+      </w:r>
+      <w:proofErr w:type="spellEnd"/>
+      <w:r>
+        <w:t>)</w:t>
+      </w:r>
+    </w:p>
+    <w:p>
+      <w:pPr>
+        <w:tabs>
+          <w:tab w:val="left" w:pos="2117"/>
+        </w:tabs>
+      </w:pPr>
+      <w:r>
+        <w:t xml:space="preserve">- Composite: implement interface bao </w:t>
       </w:r>
       <w:proofErr w:type="spellStart"/>
       <w:r>
@@ -1917,7 +2185,23 @@
       </w:r>
       <w:proofErr w:type="spellEnd"/>
       <w:r>
-        <w:t xml:space="preserve"> lý (dùng for in trong </w:t>
+        <w:t xml:space="preserve"> </w:t>
+      </w:r>
+      <w:proofErr w:type="spellStart"/>
+      <w:r>
+        <w:t>lý</w:t>
+      </w:r>
+      <w:proofErr w:type="spellEnd"/>
+      <w:r>
+        <w:t xml:space="preserve"> (dùng for in </w:t>
+      </w:r>
+      <w:proofErr w:type="spellStart"/>
+      <w:r>
+        <w:t>trong</w:t>
+      </w:r>
+      <w:proofErr w:type="spellEnd"/>
+      <w:r>
+        <w:t xml:space="preserve"> </w:t>
       </w:r>
       <w:proofErr w:type="spellStart"/>
       <w:r>
@@ -1933,7 +2217,23 @@
       </w:r>
       <w:proofErr w:type="spellEnd"/>
       <w:r>
-        <w:t xml:space="preserve"> này để </w:t>
+        <w:t xml:space="preserve"> </w:t>
+      </w:r>
+      <w:proofErr w:type="spellStart"/>
+      <w:r>
+        <w:t>này</w:t>
+      </w:r>
+      <w:proofErr w:type="spellEnd"/>
+      <w:r>
+        <w:t xml:space="preserve"> </w:t>
+      </w:r>
+      <w:proofErr w:type="spellStart"/>
+      <w:r>
+        <w:t>để</w:t>
+      </w:r>
+      <w:proofErr w:type="spellEnd"/>
+      <w:r>
+        <w:t xml:space="preserve"> </w:t>
       </w:r>
       <w:proofErr w:type="spellStart"/>
       <w:r>
@@ -1949,7 +2249,15 @@
       </w:r>
       <w:proofErr w:type="spellEnd"/>
       <w:r>
-        <w:t xml:space="preserve"> với </w:t>
+        <w:t xml:space="preserve"> </w:t>
+      </w:r>
+      <w:proofErr w:type="spellStart"/>
+      <w:r>
+        <w:t>với</w:t>
+      </w:r>
+      <w:proofErr w:type="spellEnd"/>
+      <w:r>
+        <w:t xml:space="preserve"> </w:t>
       </w:r>
       <w:proofErr w:type="spellStart"/>
       <w:r>
@@ -1957,7 +2265,15 @@
       </w:r>
       <w:proofErr w:type="spellEnd"/>
       <w:r>
-        <w:t xml:space="preserve"> cả </w:t>
+        <w:t xml:space="preserve"> </w:t>
+      </w:r>
+      <w:proofErr w:type="spellStart"/>
+      <w:r>
+        <w:t>cả</w:t>
+      </w:r>
+      <w:proofErr w:type="spellEnd"/>
+      <w:r>
+        <w:t xml:space="preserve"> </w:t>
       </w:r>
       <w:proofErr w:type="spellStart"/>
       <w:r>
@@ -1965,7 +2281,15 @@
       </w:r>
       <w:proofErr w:type="spellEnd"/>
       <w:r>
-        <w:t xml:space="preserve"> thằng con)</w:t>
+        <w:t xml:space="preserve"> </w:t>
+      </w:r>
+      <w:proofErr w:type="spellStart"/>
+      <w:r>
+        <w:t>thằng</w:t>
+      </w:r>
+      <w:proofErr w:type="spellEnd"/>
+      <w:r>
+        <w:t xml:space="preserve"> con)</w:t>
       </w:r>
     </w:p>
     <w:p>
@@ -1996,7 +2320,15 @@
       </w:r>
       <w:proofErr w:type="spellEnd"/>
       <w:r>
-        <w:t xml:space="preserve"> một interface </w:t>
+        <w:t xml:space="preserve"> </w:t>
+      </w:r>
+      <w:proofErr w:type="spellStart"/>
+      <w:r>
+        <w:t>một</w:t>
+      </w:r>
+      <w:proofErr w:type="spellEnd"/>
+      <w:r>
+        <w:t xml:space="preserve"> interface </w:t>
       </w:r>
       <w:proofErr w:type="spellStart"/>
       <w:r>
@@ -2033,7 +2365,15 @@
         <w:t>Trong proxy</w:t>
       </w:r>
       <w:r>
-        <w:t xml:space="preserve"> có </w:t>
+        <w:t xml:space="preserve"> </w:t>
+      </w:r>
+      <w:proofErr w:type="spellStart"/>
+      <w:r>
+        <w:t>có</w:t>
+      </w:r>
+      <w:proofErr w:type="spellEnd"/>
+      <w:r>
+        <w:t xml:space="preserve"> </w:t>
       </w:r>
       <w:proofErr w:type="spellStart"/>
       <w:r>
@@ -2088,7 +2428,15 @@
       </w:r>
       <w:proofErr w:type="spellEnd"/>
       <w:r>
-        <w:t xml:space="preserve"> với </w:t>
+        <w:t xml:space="preserve"> </w:t>
+      </w:r>
+      <w:proofErr w:type="spellStart"/>
+      <w:r>
+        <w:t>với</w:t>
+      </w:r>
+      <w:proofErr w:type="spellEnd"/>
+      <w:r>
+        <w:t xml:space="preserve"> </w:t>
       </w:r>
       <w:proofErr w:type="spellStart"/>
       <w:r>
@@ -2096,7 +2444,15 @@
       </w:r>
       <w:proofErr w:type="spellEnd"/>
       <w:r>
-        <w:t xml:space="preserve"> mà </w:t>
+        <w:t xml:space="preserve"> </w:t>
+      </w:r>
+      <w:proofErr w:type="spellStart"/>
+      <w:r>
+        <w:t>mà</w:t>
+      </w:r>
+      <w:proofErr w:type="spellEnd"/>
+      <w:r>
+        <w:t xml:space="preserve"> </w:t>
       </w:r>
       <w:proofErr w:type="spellStart"/>
       <w:r>
@@ -2211,9 +2567,9 @@
           <w:sz w:val="36"/>
           <w:szCs w:val="36"/>
         </w:rPr>
-        <w:t xml:space="preserve"> </w:t>
-      </w:r>
-      <w:proofErr w:type="gramStart"/>
+        <w:t xml:space="preserve"> vi/ </w:t>
+      </w:r>
+      <w:proofErr w:type="spellStart"/>
       <w:r>
         <w:rPr>
           <w:rStyle w:val="Strong"/>
@@ -2224,9 +2580,9 @@
           <w:sz w:val="36"/>
           <w:szCs w:val="36"/>
         </w:rPr>
-        <w:t>vi</w:t>
-      </w:r>
-      <w:proofErr w:type="gramEnd"/>
+        <w:t>tương</w:t>
+      </w:r>
+      <w:proofErr w:type="spellEnd"/>
       <w:r>
         <w:rPr>
           <w:rStyle w:val="Strong"/>
@@ -2237,7 +2593,7 @@
           <w:sz w:val="36"/>
           <w:szCs w:val="36"/>
         </w:rPr>
-        <w:t xml:space="preserve">/ tương </w:t>
+        <w:t xml:space="preserve"> </w:t>
       </w:r>
       <w:proofErr w:type="spellStart"/>
       <w:r>
@@ -2288,16 +2644,37 @@
           <w:tab w:val="left" w:pos="2117"/>
         </w:tabs>
       </w:pPr>
-      <w:r>
-        <w:t xml:space="preserve">Dùng một class </w:t>
-      </w:r>
-      <w:proofErr w:type="spellStart"/>
-      <w:r>
-        <w:t>bao</w:t>
-      </w:r>
-      <w:proofErr w:type="spellEnd"/>
-      <w:r>
-        <w:t xml:space="preserve"> lại một interface. </w:t>
+      <w:proofErr w:type="spellStart"/>
+      <w:r>
+        <w:t>Dùng</w:t>
+      </w:r>
+      <w:proofErr w:type="spellEnd"/>
+      <w:r>
+        <w:t xml:space="preserve"> </w:t>
+      </w:r>
+      <w:proofErr w:type="spellStart"/>
+      <w:r>
+        <w:t>một</w:t>
+      </w:r>
+      <w:proofErr w:type="spellEnd"/>
+      <w:r>
+        <w:t xml:space="preserve"> class bao </w:t>
+      </w:r>
+      <w:proofErr w:type="spellStart"/>
+      <w:r>
+        <w:t>lại</w:t>
+      </w:r>
+      <w:proofErr w:type="spellEnd"/>
+      <w:r>
+        <w:t xml:space="preserve"> </w:t>
+      </w:r>
+      <w:proofErr w:type="spellStart"/>
+      <w:r>
+        <w:t>một</w:t>
+      </w:r>
+      <w:proofErr w:type="spellEnd"/>
+      <w:r>
+        <w:t xml:space="preserve"> interface. </w:t>
       </w:r>
       <w:proofErr w:type="spellStart"/>
       <w:r>
@@ -2321,27 +2698,34 @@
       </w:r>
       <w:proofErr w:type="spellEnd"/>
       <w:r>
-        <w:t xml:space="preserve"> của interface</w:t>
-      </w:r>
-    </w:p>
-    <w:p>
-      <w:pPr>
-        <w:tabs>
-          <w:tab w:val="left" w:pos="2117"/>
-        </w:tabs>
-      </w:pPr>
-    </w:p>
-    <w:p>
-      <w:pPr>
-        <w:tabs>
-          <w:tab w:val="left" w:pos="2117"/>
-        </w:tabs>
-      </w:pPr>
-      <w:r>
-        <w:rPr>
-          <w:b/>
-        </w:rPr>
-        <w:lastRenderedPageBreak/>
+        <w:t xml:space="preserve"> </w:t>
+      </w:r>
+      <w:proofErr w:type="spellStart"/>
+      <w:r>
+        <w:t>của</w:t>
+      </w:r>
+      <w:proofErr w:type="spellEnd"/>
+      <w:r>
+        <w:t xml:space="preserve"> interface</w:t>
+      </w:r>
+    </w:p>
+    <w:p>
+      <w:pPr>
+        <w:tabs>
+          <w:tab w:val="left" w:pos="2117"/>
+        </w:tabs>
+      </w:pPr>
+    </w:p>
+    <w:p>
+      <w:pPr>
+        <w:tabs>
+          <w:tab w:val="left" w:pos="2117"/>
+        </w:tabs>
+      </w:pPr>
+      <w:r>
+        <w:rPr>
+          <w:b/>
+        </w:rPr>
         <w:t>Observer</w:t>
       </w:r>
       <w:r>
@@ -2368,7 +2752,15 @@
       </w:r>
       <w:proofErr w:type="spellEnd"/>
       <w:r>
-        <w:t xml:space="preserve"> phần:</w:t>
+        <w:t xml:space="preserve"> </w:t>
+      </w:r>
+      <w:proofErr w:type="spellStart"/>
+      <w:r>
+        <w:t>phần</w:t>
+      </w:r>
+      <w:proofErr w:type="spellEnd"/>
+      <w:r>
+        <w:t>:</w:t>
       </w:r>
     </w:p>
     <w:p>
@@ -2387,14 +2779,9 @@
       <w:r>
         <w:t>Publisher(</w:t>
       </w:r>
-      <w:proofErr w:type="spellStart"/>
       <w:proofErr w:type="gramEnd"/>
       <w:r>
-        <w:t>bao</w:t>
-      </w:r>
-      <w:proofErr w:type="spellEnd"/>
-      <w:r>
-        <w:t xml:space="preserve"> </w:t>
+        <w:t xml:space="preserve">bao </w:t>
       </w:r>
       <w:proofErr w:type="spellStart"/>
       <w:r>
@@ -2421,11 +2808,16 @@
         <w:t>)</w:t>
       </w:r>
       <w:r>
-        <w:t>, c</w:t>
+        <w:t xml:space="preserve">, </w:t>
+      </w:r>
+      <w:proofErr w:type="spellStart"/>
+      <w:r>
+        <w:t>c</w:t>
       </w:r>
       <w:r>
         <w:t>ó</w:t>
       </w:r>
+      <w:proofErr w:type="spellEnd"/>
       <w:r>
         <w:t xml:space="preserve"> </w:t>
       </w:r>
@@ -2438,7 +2830,15 @@
         <w:t xml:space="preserve"> notify()</w:t>
       </w:r>
       <w:r>
-        <w:t xml:space="preserve"> sẽ </w:t>
+        <w:t xml:space="preserve"> </w:t>
+      </w:r>
+      <w:proofErr w:type="spellStart"/>
+      <w:r>
+        <w:t>sẽ</w:t>
+      </w:r>
+      <w:proofErr w:type="spellEnd"/>
+      <w:r>
+        <w:t xml:space="preserve"> </w:t>
       </w:r>
       <w:proofErr w:type="spellStart"/>
       <w:r>
@@ -2454,7 +2854,15 @@
       </w:r>
       <w:proofErr w:type="spellEnd"/>
       <w:r>
-        <w:t xml:space="preserve"> cả </w:t>
+        <w:t xml:space="preserve"> </w:t>
+      </w:r>
+      <w:proofErr w:type="spellStart"/>
+      <w:r>
+        <w:t>cả</w:t>
+      </w:r>
+      <w:proofErr w:type="spellEnd"/>
+      <w:r>
+        <w:t xml:space="preserve"> </w:t>
       </w:r>
       <w:proofErr w:type="spellStart"/>
       <w:r>
@@ -2470,7 +2878,15 @@
       </w:r>
       <w:proofErr w:type="spellEnd"/>
       <w:r>
-        <w:t xml:space="preserve"> gọi </w:t>
+        <w:t xml:space="preserve"> </w:t>
+      </w:r>
+      <w:proofErr w:type="spellStart"/>
+      <w:r>
+        <w:t>gọi</w:t>
+      </w:r>
+      <w:proofErr w:type="spellEnd"/>
+      <w:r>
+        <w:t xml:space="preserve"> </w:t>
       </w:r>
       <w:proofErr w:type="spellStart"/>
       <w:r>
@@ -2491,8 +2907,13 @@
       <w:r>
         <w:t xml:space="preserve"> receive() </w:t>
       </w:r>
-      <w:r>
-        <w:t xml:space="preserve">của </w:t>
+      <w:proofErr w:type="spellStart"/>
+      <w:r>
+        <w:t>của</w:t>
+      </w:r>
+      <w:proofErr w:type="spellEnd"/>
+      <w:r>
+        <w:t xml:space="preserve"> </w:t>
       </w:r>
       <w:proofErr w:type="spellStart"/>
       <w:r>
@@ -2521,7 +2942,15 @@
         <w:t>Interface</w:t>
       </w:r>
       <w:r>
-        <w:t xml:space="preserve"> có </w:t>
+        <w:t xml:space="preserve"> </w:t>
+      </w:r>
+      <w:proofErr w:type="spellStart"/>
+      <w:r>
+        <w:t>có</w:t>
+      </w:r>
+      <w:proofErr w:type="spellEnd"/>
+      <w:r>
+        <w:t xml:space="preserve"> </w:t>
       </w:r>
       <w:proofErr w:type="spellStart"/>
       <w:r>
@@ -2618,7 +3047,7 @@
       </w:r>
       <w:proofErr w:type="spellEnd"/>
       <w:r>
-        <w:t xml:space="preserve"> hiện </w:t>
+        <w:t xml:space="preserve"> </w:t>
       </w:r>
       <w:proofErr w:type="spellStart"/>
       <w:r>
@@ -2630,6 +3059,14 @@
       </w:r>
       <w:proofErr w:type="spellStart"/>
       <w:r>
+        <w:t>hiện</w:t>
+      </w:r>
+      <w:proofErr w:type="spellEnd"/>
+      <w:r>
+        <w:t xml:space="preserve"> </w:t>
+      </w:r>
+      <w:proofErr w:type="spellStart"/>
+      <w:r>
         <w:t>đối</w:t>
       </w:r>
       <w:proofErr w:type="spellEnd"/>
@@ -2650,7 +3087,15 @@
       </w:r>
       <w:proofErr w:type="spellEnd"/>
       <w:r>
-        <w:t xml:space="preserve"> (Không </w:t>
+        <w:t xml:space="preserve"> (</w:t>
+      </w:r>
+      <w:proofErr w:type="spellStart"/>
+      <w:r>
+        <w:t>Không</w:t>
+      </w:r>
+      <w:proofErr w:type="spellEnd"/>
+      <w:r>
+        <w:t xml:space="preserve"> </w:t>
       </w:r>
       <w:proofErr w:type="spellStart"/>
       <w:r>
@@ -2666,7 +3111,15 @@
       </w:r>
       <w:proofErr w:type="spellEnd"/>
       <w:r>
-        <w:t xml:space="preserve"> gọi </w:t>
+        <w:t xml:space="preserve"> </w:t>
+      </w:r>
+      <w:proofErr w:type="spellStart"/>
+      <w:r>
+        <w:t>gọi</w:t>
+      </w:r>
+      <w:proofErr w:type="spellEnd"/>
+      <w:r>
+        <w:t xml:space="preserve"> </w:t>
       </w:r>
       <w:proofErr w:type="spellStart"/>
       <w:r>
@@ -2674,7 +3127,15 @@
       </w:r>
       <w:proofErr w:type="spellEnd"/>
       <w:r>
-        <w:t xml:space="preserve"> của </w:t>
+        <w:t xml:space="preserve"> </w:t>
+      </w:r>
+      <w:proofErr w:type="spellStart"/>
+      <w:r>
+        <w:t>của</w:t>
+      </w:r>
+      <w:proofErr w:type="spellEnd"/>
+      <w:r>
+        <w:t xml:space="preserve"> </w:t>
       </w:r>
       <w:proofErr w:type="spellStart"/>
       <w:r>
@@ -2690,7 +3151,39 @@
       </w:r>
       <w:proofErr w:type="spellEnd"/>
       <w:r>
-        <w:t xml:space="preserve"> đó mà gọi qua một </w:t>
+        <w:t xml:space="preserve"> </w:t>
+      </w:r>
+      <w:proofErr w:type="spellStart"/>
+      <w:r>
+        <w:t>đó</w:t>
+      </w:r>
+      <w:proofErr w:type="spellEnd"/>
+      <w:r>
+        <w:t xml:space="preserve"> </w:t>
+      </w:r>
+      <w:proofErr w:type="spellStart"/>
+      <w:r>
+        <w:t>mà</w:t>
+      </w:r>
+      <w:proofErr w:type="spellEnd"/>
+      <w:r>
+        <w:t xml:space="preserve"> </w:t>
+      </w:r>
+      <w:proofErr w:type="spellStart"/>
+      <w:r>
+        <w:t>gọi</w:t>
+      </w:r>
+      <w:proofErr w:type="spellEnd"/>
+      <w:r>
+        <w:t xml:space="preserve"> qua </w:t>
+      </w:r>
+      <w:proofErr w:type="spellStart"/>
+      <w:r>
+        <w:t>một</w:t>
+      </w:r>
+      <w:proofErr w:type="spellEnd"/>
+      <w:r>
+        <w:t xml:space="preserve"> </w:t>
       </w:r>
       <w:proofErr w:type="spellStart"/>
       <w:r>
@@ -2698,7 +3191,39 @@
       </w:r>
       <w:proofErr w:type="spellEnd"/>
       <w:r>
-        <w:t xml:space="preserve"> khác để tang tính bảo </w:t>
+        <w:t xml:space="preserve"> </w:t>
+      </w:r>
+      <w:proofErr w:type="spellStart"/>
+      <w:r>
+        <w:t>khác</w:t>
+      </w:r>
+      <w:proofErr w:type="spellEnd"/>
+      <w:r>
+        <w:t xml:space="preserve"> </w:t>
+      </w:r>
+      <w:proofErr w:type="spellStart"/>
+      <w:r>
+        <w:t>để</w:t>
+      </w:r>
+      <w:proofErr w:type="spellEnd"/>
+      <w:r>
+        <w:t xml:space="preserve"> tang </w:t>
+      </w:r>
+      <w:proofErr w:type="spellStart"/>
+      <w:r>
+        <w:t>tính</w:t>
+      </w:r>
+      <w:proofErr w:type="spellEnd"/>
+      <w:r>
+        <w:t xml:space="preserve"> </w:t>
+      </w:r>
+      <w:proofErr w:type="spellStart"/>
+      <w:r>
+        <w:t>bảo</w:t>
+      </w:r>
+      <w:proofErr w:type="spellEnd"/>
+      <w:r>
+        <w:t xml:space="preserve"> </w:t>
       </w:r>
       <w:proofErr w:type="spellStart"/>
       <w:r>
@@ -2722,7 +3247,23 @@
       </w:r>
       <w:proofErr w:type="spellEnd"/>
       <w:r>
-        <w:t xml:space="preserve"> lý được </w:t>
+        <w:t xml:space="preserve"> </w:t>
+      </w:r>
+      <w:proofErr w:type="spellStart"/>
+      <w:r>
+        <w:t>lý</w:t>
+      </w:r>
+      <w:proofErr w:type="spellEnd"/>
+      <w:r>
+        <w:t xml:space="preserve"> </w:t>
+      </w:r>
+      <w:proofErr w:type="spellStart"/>
+      <w:r>
+        <w:t>được</w:t>
+      </w:r>
+      <w:proofErr w:type="spellEnd"/>
+      <w:r>
+        <w:t xml:space="preserve"> </w:t>
       </w:r>
       <w:proofErr w:type="spellStart"/>
       <w:r>
@@ -2730,7 +3271,31 @@
       </w:r>
       <w:proofErr w:type="spellEnd"/>
       <w:r>
-        <w:t xml:space="preserve"> nào thì gọi)</w:t>
+        <w:t xml:space="preserve"> </w:t>
+      </w:r>
+      <w:proofErr w:type="spellStart"/>
+      <w:r>
+        <w:t>nào</w:t>
+      </w:r>
+      <w:proofErr w:type="spellEnd"/>
+      <w:r>
+        <w:t xml:space="preserve"> </w:t>
+      </w:r>
+      <w:proofErr w:type="spellStart"/>
+      <w:r>
+        <w:t>thì</w:t>
+      </w:r>
+      <w:proofErr w:type="spellEnd"/>
+      <w:r>
+        <w:t xml:space="preserve"> </w:t>
+      </w:r>
+      <w:proofErr w:type="spellStart"/>
+      <w:r>
+        <w:t>gọi</w:t>
+      </w:r>
+      <w:proofErr w:type="spellEnd"/>
+      <w:r>
+        <w:t>)</w:t>
       </w:r>
     </w:p>
     <w:p>
@@ -2786,7 +3351,15 @@
       </w:r>
       <w:proofErr w:type="spellEnd"/>
       <w:r>
-        <w:t xml:space="preserve"> (interface) có </w:t>
+        <w:t xml:space="preserve"> (interface) </w:t>
+      </w:r>
+      <w:proofErr w:type="spellStart"/>
+      <w:r>
+        <w:t>có</w:t>
+      </w:r>
+      <w:proofErr w:type="spellEnd"/>
+      <w:r>
+        <w:t xml:space="preserve"> </w:t>
       </w:r>
       <w:proofErr w:type="spellStart"/>
       <w:r>
@@ -2802,15 +3375,606 @@
       </w:r>
       <w:proofErr w:type="spellEnd"/>
       <w:r>
+        <w:t xml:space="preserve"> (Các implementer </w:t>
+      </w:r>
+      <w:proofErr w:type="spellStart"/>
+      <w:r>
+        <w:t>sẽ</w:t>
+      </w:r>
+      <w:proofErr w:type="spellEnd"/>
+      <w:r>
+        <w:t xml:space="preserve"> </w:t>
+      </w:r>
+      <w:proofErr w:type="spellStart"/>
+      <w:r>
+        <w:t>dùng</w:t>
+      </w:r>
+      <w:proofErr w:type="spellEnd"/>
+      <w:r>
+        <w:t xml:space="preserve"> </w:t>
+      </w:r>
+      <w:proofErr w:type="spellStart"/>
+      <w:r>
+        <w:t>hàm</w:t>
+      </w:r>
+      <w:proofErr w:type="spellEnd"/>
+      <w:r>
+        <w:t xml:space="preserve"> </w:t>
+      </w:r>
+      <w:proofErr w:type="spellStart"/>
+      <w:r>
+        <w:t>này</w:t>
+      </w:r>
+      <w:proofErr w:type="spellEnd"/>
+      <w:r>
+        <w:t xml:space="preserve"> </w:t>
+      </w:r>
+      <w:proofErr w:type="spellStart"/>
+      <w:r>
+        <w:t>để</w:t>
+      </w:r>
+      <w:proofErr w:type="spellEnd"/>
+      <w:r>
+        <w:t xml:space="preserve"> </w:t>
+      </w:r>
+      <w:proofErr w:type="spellStart"/>
+      <w:r>
+        <w:t>gọi</w:t>
+      </w:r>
+      <w:proofErr w:type="spellEnd"/>
+      <w:r>
+        <w:t xml:space="preserve"> </w:t>
+      </w:r>
+      <w:proofErr w:type="spellStart"/>
+      <w:r>
+        <w:t>đến</w:t>
+      </w:r>
+      <w:proofErr w:type="spellEnd"/>
+      <w:r>
+        <w:t xml:space="preserve"> </w:t>
+      </w:r>
+      <w:proofErr w:type="spellStart"/>
+      <w:r>
+        <w:t>hàm</w:t>
+      </w:r>
+      <w:proofErr w:type="spellEnd"/>
+      <w:r>
+        <w:t xml:space="preserve"> </w:t>
+      </w:r>
+      <w:proofErr w:type="spellStart"/>
+      <w:r>
+        <w:t>của</w:t>
+      </w:r>
+      <w:proofErr w:type="spellEnd"/>
+      <w:r>
+        <w:t xml:space="preserve"> </w:t>
+      </w:r>
+      <w:proofErr w:type="spellStart"/>
+      <w:r>
+        <w:t>đối</w:t>
+      </w:r>
+      <w:proofErr w:type="spellEnd"/>
+      <w:r>
+        <w:t xml:space="preserve"> </w:t>
+      </w:r>
+      <w:proofErr w:type="spellStart"/>
+      <w:r>
+        <w:t>tượng</w:t>
+      </w:r>
+      <w:proofErr w:type="spellEnd"/>
+      <w:r>
+        <w:t xml:space="preserve">). </w:t>
+      </w:r>
+    </w:p>
+    <w:p>
+      <w:pPr>
+        <w:tabs>
+          <w:tab w:val="left" w:pos="2117"/>
+        </w:tabs>
+      </w:pPr>
+      <w:r>
+        <w:t xml:space="preserve">- Invoker (class để gọi </w:t>
+      </w:r>
+      <w:proofErr w:type="spellStart"/>
+      <w:r>
+        <w:t>đến</w:t>
+      </w:r>
+      <w:proofErr w:type="spellEnd"/>
+      <w:r>
+        <w:t xml:space="preserve"> execute </w:t>
+      </w:r>
+      <w:proofErr w:type="spellStart"/>
+      <w:r>
+        <w:t>để</w:t>
+      </w:r>
+      <w:proofErr w:type="spellEnd"/>
+      <w:r>
+        <w:t xml:space="preserve"> </w:t>
+      </w:r>
+      <w:proofErr w:type="spellStart"/>
+      <w:r>
+        <w:t>thực</w:t>
+      </w:r>
+      <w:proofErr w:type="spellEnd"/>
+      <w:r>
+        <w:t xml:space="preserve"> </w:t>
+      </w:r>
+      <w:proofErr w:type="spellStart"/>
+      <w:r>
+        <w:t>hiện</w:t>
+      </w:r>
+      <w:proofErr w:type="spellEnd"/>
+      <w:r>
+        <w:t xml:space="preserve"> </w:t>
+      </w:r>
+      <w:proofErr w:type="spellStart"/>
+      <w:r>
+        <w:t>lệnh</w:t>
+      </w:r>
+      <w:proofErr w:type="spellEnd"/>
+      <w:r>
+        <w:t>)</w:t>
+      </w:r>
+    </w:p>
+    <w:p>
+      <w:pPr>
+        <w:tabs>
+          <w:tab w:val="left" w:pos="2117"/>
+        </w:tabs>
+      </w:pPr>
+    </w:p>
+    <w:p>
+      <w:pPr>
+        <w:tabs>
+          <w:tab w:val="left" w:pos="2117"/>
+        </w:tabs>
+        <w:rPr>
+          <w:b/>
+        </w:rPr>
+      </w:pPr>
+      <w:proofErr w:type="spellStart"/>
+      <w:r>
+        <w:rPr>
+          <w:b/>
+        </w:rPr>
+        <w:t>Interator</w:t>
+      </w:r>
+      <w:proofErr w:type="spellEnd"/>
+      <w:r>
+        <w:rPr>
+          <w:b/>
+        </w:rPr>
         <w:t xml:space="preserve"> (</w:t>
       </w:r>
       <w:proofErr w:type="spellStart"/>
       <w:r>
-        <w:t>Các</w:t>
-      </w:r>
-      <w:proofErr w:type="spellEnd"/>
-      <w:r>
-        <w:t xml:space="preserve"> implementer sẽ dùng </w:t>
+        <w:rPr>
+          <w:b/>
+        </w:rPr>
+        <w:t>người</w:t>
+      </w:r>
+      <w:proofErr w:type="spellEnd"/>
+      <w:r>
+        <w:rPr>
+          <w:b/>
+        </w:rPr>
+        <w:t xml:space="preserve"> </w:t>
+      </w:r>
+      <w:proofErr w:type="spellStart"/>
+      <w:r>
+        <w:rPr>
+          <w:b/>
+        </w:rPr>
+        <w:t>thực</w:t>
+      </w:r>
+      <w:proofErr w:type="spellEnd"/>
+      <w:r>
+        <w:rPr>
+          <w:b/>
+        </w:rPr>
+        <w:t xml:space="preserve"> </w:t>
+      </w:r>
+      <w:proofErr w:type="spellStart"/>
+      <w:r>
+        <w:rPr>
+          <w:b/>
+        </w:rPr>
+        <w:t>hiện</w:t>
+      </w:r>
+      <w:proofErr w:type="spellEnd"/>
+      <w:r>
+        <w:rPr>
+          <w:b/>
+        </w:rPr>
+        <w:t xml:space="preserve"> </w:t>
+      </w:r>
+      <w:proofErr w:type="spellStart"/>
+      <w:r>
+        <w:rPr>
+          <w:b/>
+        </w:rPr>
+        <w:t>vòng</w:t>
+      </w:r>
+      <w:proofErr w:type="spellEnd"/>
+      <w:r>
+        <w:rPr>
+          <w:b/>
+        </w:rPr>
+        <w:t xml:space="preserve"> </w:t>
+      </w:r>
+      <w:proofErr w:type="spellStart"/>
+      <w:r>
+        <w:rPr>
+          <w:b/>
+        </w:rPr>
+        <w:t>lặp</w:t>
+      </w:r>
+      <w:proofErr w:type="spellEnd"/>
+      <w:r>
+        <w:rPr>
+          <w:b/>
+        </w:rPr>
+        <w:t>)</w:t>
+      </w:r>
+    </w:p>
+    <w:p>
+      <w:pPr>
+        <w:tabs>
+          <w:tab w:val="left" w:pos="2117"/>
+        </w:tabs>
+      </w:pPr>
+      <w:proofErr w:type="spellStart"/>
+      <w:r>
+        <w:t>Gồm</w:t>
+      </w:r>
+      <w:proofErr w:type="spellEnd"/>
+      <w:r>
+        <w:t xml:space="preserve">: 2 </w:t>
+      </w:r>
+      <w:proofErr w:type="gramStart"/>
+      <w:r>
+        <w:t>interface</w:t>
+      </w:r>
+      <w:proofErr w:type="gramEnd"/>
+      <w:r>
+        <w:t xml:space="preserve"> (</w:t>
+      </w:r>
+      <w:proofErr w:type="spellStart"/>
+      <w:r>
+        <w:t>IInterator-người</w:t>
+      </w:r>
+      <w:proofErr w:type="spellEnd"/>
+      <w:r>
+        <w:t xml:space="preserve"> </w:t>
+      </w:r>
+      <w:proofErr w:type="spellStart"/>
+      <w:r>
+        <w:t>lặp</w:t>
+      </w:r>
+      <w:proofErr w:type="spellEnd"/>
+      <w:r>
+        <w:t xml:space="preserve"> </w:t>
+      </w:r>
+      <w:proofErr w:type="spellStart"/>
+      <w:r>
+        <w:t>và</w:t>
+      </w:r>
+      <w:proofErr w:type="spellEnd"/>
+      <w:r>
+        <w:t xml:space="preserve"> </w:t>
+      </w:r>
+      <w:proofErr w:type="spellStart"/>
+      <w:r>
+        <w:t>IAggregate</w:t>
+      </w:r>
+      <w:proofErr w:type="spellEnd"/>
+      <w:r>
+        <w:t xml:space="preserve"> – list </w:t>
+      </w:r>
+      <w:proofErr w:type="spellStart"/>
+      <w:r>
+        <w:t>đối</w:t>
+      </w:r>
+      <w:proofErr w:type="spellEnd"/>
+      <w:r>
+        <w:t xml:space="preserve"> </w:t>
+      </w:r>
+      <w:proofErr w:type="spellStart"/>
+      <w:r>
+        <w:t>tượng</w:t>
+      </w:r>
+      <w:proofErr w:type="spellEnd"/>
+      <w:r>
+        <w:t>)</w:t>
+      </w:r>
+    </w:p>
+    <w:p>
+      <w:pPr>
+        <w:tabs>
+          <w:tab w:val="left" w:pos="2117"/>
+        </w:tabs>
+      </w:pPr>
+      <w:proofErr w:type="spellStart"/>
+      <w:r>
+        <w:t>IInterator</w:t>
+      </w:r>
+      <w:proofErr w:type="spellEnd"/>
+      <w:r>
+        <w:t xml:space="preserve"> </w:t>
+      </w:r>
+      <w:proofErr w:type="spellStart"/>
+      <w:r>
+        <w:t>gồm</w:t>
+      </w:r>
+      <w:proofErr w:type="spellEnd"/>
+      <w:r>
+        <w:t xml:space="preserve"> 2 </w:t>
+      </w:r>
+      <w:proofErr w:type="spellStart"/>
+      <w:r>
+        <w:t>phương</w:t>
+      </w:r>
+      <w:proofErr w:type="spellEnd"/>
+      <w:r>
+        <w:t xml:space="preserve"> </w:t>
+      </w:r>
+      <w:proofErr w:type="spellStart"/>
+      <w:r>
+        <w:t>thức</w:t>
+      </w:r>
+      <w:proofErr w:type="spellEnd"/>
+      <w:r>
+        <w:t xml:space="preserve"> </w:t>
+      </w:r>
+      <w:proofErr w:type="spellStart"/>
+      <w:r>
+        <w:t>là</w:t>
+      </w:r>
+      <w:proofErr w:type="spellEnd"/>
+      <w:r>
+        <w:t xml:space="preserve"> </w:t>
+      </w:r>
+      <w:proofErr w:type="spellStart"/>
+      <w:proofErr w:type="gramStart"/>
+      <w:r>
+        <w:t>hasNext</w:t>
+      </w:r>
+      <w:proofErr w:type="spellEnd"/>
+      <w:r>
+        <w:t>(</w:t>
+      </w:r>
+      <w:proofErr w:type="gramEnd"/>
+      <w:r>
+        <w:t xml:space="preserve">) </w:t>
+      </w:r>
+      <w:proofErr w:type="spellStart"/>
+      <w:r>
+        <w:t>và</w:t>
+      </w:r>
+      <w:proofErr w:type="spellEnd"/>
+      <w:r>
+        <w:t xml:space="preserve"> Object next(). Implementor </w:t>
+      </w:r>
+      <w:proofErr w:type="spellStart"/>
+      <w:r>
+        <w:t>chứa</w:t>
+      </w:r>
+      <w:proofErr w:type="spellEnd"/>
+      <w:r>
+        <w:t xml:space="preserve"> 1 aggregate</w:t>
+      </w:r>
+      <w:r>
+        <w:t xml:space="preserve"> </w:t>
+      </w:r>
+      <w:proofErr w:type="spellStart"/>
+      <w:r>
+        <w:t>và</w:t>
+      </w:r>
+      <w:proofErr w:type="spellEnd"/>
+      <w:r>
+        <w:t xml:space="preserve"> int index</w:t>
+      </w:r>
+    </w:p>
+    <w:p>
+      <w:pPr>
+        <w:tabs>
+          <w:tab w:val="left" w:pos="2117"/>
+        </w:tabs>
+      </w:pPr>
+      <w:proofErr w:type="spellStart"/>
+      <w:r>
+        <w:t>IAggregate</w:t>
+      </w:r>
+      <w:proofErr w:type="spellEnd"/>
+      <w:r>
+        <w:t xml:space="preserve"> </w:t>
+      </w:r>
+      <w:proofErr w:type="spellStart"/>
+      <w:r>
+        <w:t>gồm</w:t>
+      </w:r>
+      <w:proofErr w:type="spellEnd"/>
+      <w:r>
+        <w:t xml:space="preserve"> </w:t>
+      </w:r>
+      <w:proofErr w:type="spellStart"/>
+      <w:r>
+        <w:t>IInterator</w:t>
+      </w:r>
+      <w:proofErr w:type="spellEnd"/>
+      <w:r>
+        <w:t xml:space="preserve"> </w:t>
+      </w:r>
+      <w:proofErr w:type="spellStart"/>
+      <w:proofErr w:type="gramStart"/>
+      <w:r>
+        <w:t>createInterator</w:t>
+      </w:r>
+      <w:proofErr w:type="spellEnd"/>
+      <w:r>
+        <w:t>(</w:t>
+      </w:r>
+      <w:proofErr w:type="gramEnd"/>
+      <w:r>
+        <w:t xml:space="preserve">). Implementer </w:t>
+      </w:r>
+      <w:proofErr w:type="spellStart"/>
+      <w:r>
+        <w:t>ch</w:t>
+      </w:r>
+      <w:r>
+        <w:t>ứa</w:t>
+      </w:r>
+      <w:proofErr w:type="spellEnd"/>
+      <w:r>
+        <w:t xml:space="preserve"> list </w:t>
+      </w:r>
+      <w:proofErr w:type="spellStart"/>
+      <w:r>
+        <w:t>cần</w:t>
+      </w:r>
+      <w:proofErr w:type="spellEnd"/>
+      <w:r>
+        <w:t xml:space="preserve"> </w:t>
+      </w:r>
+      <w:proofErr w:type="spellStart"/>
+      <w:r>
+        <w:t>truy</w:t>
+      </w:r>
+      <w:proofErr w:type="spellEnd"/>
+      <w:r>
+        <w:t xml:space="preserve"> </w:t>
+      </w:r>
+      <w:proofErr w:type="spellStart"/>
+      <w:r>
+        <w:t>cập</w:t>
+      </w:r>
+      <w:proofErr w:type="spellEnd"/>
+    </w:p>
+    <w:p>
+      <w:pPr>
+        <w:tabs>
+          <w:tab w:val="left" w:pos="2117"/>
+        </w:tabs>
+      </w:pPr>
+    </w:p>
+    <w:p>
+      <w:pPr>
+        <w:tabs>
+          <w:tab w:val="left" w:pos="2117"/>
+        </w:tabs>
+      </w:pPr>
+      <w:r>
+        <w:rPr>
+          <w:b/>
+        </w:rPr>
+        <w:t>Specification</w:t>
+      </w:r>
+      <w:r>
+        <w:t xml:space="preserve"> (</w:t>
+      </w:r>
+      <w:proofErr w:type="spellStart"/>
+      <w:r>
+        <w:t>dùng</w:t>
+      </w:r>
+      <w:proofErr w:type="spellEnd"/>
+      <w:r>
+        <w:t xml:space="preserve"> </w:t>
+      </w:r>
+      <w:proofErr w:type="spellStart"/>
+      <w:r>
+        <w:t>để</w:t>
+      </w:r>
+      <w:proofErr w:type="spellEnd"/>
+      <w:r>
+        <w:t xml:space="preserve"> </w:t>
+      </w:r>
+      <w:proofErr w:type="spellStart"/>
+      <w:r>
+        <w:t>tách</w:t>
+      </w:r>
+      <w:proofErr w:type="spellEnd"/>
+      <w:r>
+        <w:t xml:space="preserve"> </w:t>
+      </w:r>
+      <w:proofErr w:type="spellStart"/>
+      <w:r>
+        <w:t>điều</w:t>
+      </w:r>
+      <w:proofErr w:type="spellEnd"/>
+      <w:r>
+        <w:t xml:space="preserve"> </w:t>
+      </w:r>
+      <w:proofErr w:type="spellStart"/>
+      <w:r>
+        <w:t>kiện</w:t>
+      </w:r>
+      <w:proofErr w:type="spellEnd"/>
+      <w:r>
+        <w:t xml:space="preserve"> </w:t>
+      </w:r>
+      <w:proofErr w:type="spellStart"/>
+      <w:r>
+        <w:t>kiểm</w:t>
+      </w:r>
+      <w:proofErr w:type="spellEnd"/>
+      <w:r>
+        <w:t xml:space="preserve"> </w:t>
+      </w:r>
+      <w:proofErr w:type="spellStart"/>
+      <w:r>
+        <w:t>tra</w:t>
+      </w:r>
+      <w:proofErr w:type="spellEnd"/>
+      <w:r>
+        <w:t xml:space="preserve"> </w:t>
+      </w:r>
+      <w:proofErr w:type="spellStart"/>
+      <w:r>
+        <w:t>ra</w:t>
+      </w:r>
+      <w:proofErr w:type="spellEnd"/>
+      <w:r>
+        <w:t xml:space="preserve"> </w:t>
+      </w:r>
+      <w:proofErr w:type="spellStart"/>
+      <w:r>
+        <w:t>khỏi</w:t>
+      </w:r>
+      <w:proofErr w:type="spellEnd"/>
+      <w:r>
+        <w:t xml:space="preserve"> logic </w:t>
+      </w:r>
+      <w:proofErr w:type="spellStart"/>
+      <w:r>
+        <w:t>xử</w:t>
+      </w:r>
+      <w:proofErr w:type="spellEnd"/>
+      <w:r>
+        <w:t xml:space="preserve"> lý)</w:t>
+      </w:r>
+    </w:p>
+    <w:p>
+      <w:pPr>
+        <w:tabs>
+          <w:tab w:val="left" w:pos="2117"/>
+        </w:tabs>
+      </w:pPr>
+      <w:proofErr w:type="spellStart"/>
+      <w:r>
+        <w:t>Gồm</w:t>
+      </w:r>
+      <w:proofErr w:type="spellEnd"/>
+      <w:r>
+        <w:t xml:space="preserve"> 1 interface </w:t>
+      </w:r>
+      <w:proofErr w:type="spellStart"/>
+      <w:r>
+        <w:t>có</w:t>
+      </w:r>
+      <w:proofErr w:type="spellEnd"/>
+      <w:r>
+        <w:t xml:space="preserve"> </w:t>
       </w:r>
       <w:proofErr w:type="spellStart"/>
       <w:r>
@@ -2818,15 +3982,168 @@
       </w:r>
       <w:proofErr w:type="spellEnd"/>
       <w:r>
-        <w:t xml:space="preserve"> này để gọi đến </w:t>
-      </w:r>
-      <w:proofErr w:type="spellStart"/>
-      <w:r>
-        <w:t>hàm</w:t>
-      </w:r>
-      <w:proofErr w:type="spellEnd"/>
-      <w:r>
-        <w:t xml:space="preserve"> của </w:t>
+        <w:t xml:space="preserve"> </w:t>
+      </w:r>
+      <w:proofErr w:type="spellStart"/>
+      <w:r>
+        <w:t>boolean</w:t>
+      </w:r>
+      <w:proofErr w:type="spellEnd"/>
+      <w:r>
+        <w:t xml:space="preserve"> </w:t>
+      </w:r>
+      <w:proofErr w:type="spellStart"/>
+      <w:proofErr w:type="gramStart"/>
+      <w:r>
+        <w:t>isSatisfiedBy</w:t>
+      </w:r>
+      <w:proofErr w:type="spellEnd"/>
+      <w:r>
+        <w:t>(</w:t>
+      </w:r>
+      <w:proofErr w:type="gramEnd"/>
+      <w:r>
+        <w:t>)</w:t>
+      </w:r>
+    </w:p>
+    <w:p>
+      <w:pPr>
+        <w:tabs>
+          <w:tab w:val="left" w:pos="2117"/>
+        </w:tabs>
+      </w:pPr>
+      <w:r>
+        <w:t xml:space="preserve">Các implementer </w:t>
+      </w:r>
+      <w:proofErr w:type="spellStart"/>
+      <w:r>
+        <w:t>gồm</w:t>
+      </w:r>
+      <w:proofErr w:type="spellEnd"/>
+      <w:r>
+        <w:t xml:space="preserve">: - </w:t>
+      </w:r>
+      <w:proofErr w:type="spellStart"/>
+      <w:r>
+        <w:t>các</w:t>
+      </w:r>
+      <w:proofErr w:type="spellEnd"/>
+      <w:r>
+        <w:t xml:space="preserve"> composite </w:t>
+      </w:r>
+      <w:proofErr w:type="spellStart"/>
+      <w:r>
+        <w:t>điều</w:t>
+      </w:r>
+      <w:proofErr w:type="spellEnd"/>
+      <w:r>
+        <w:t xml:space="preserve"> </w:t>
+      </w:r>
+      <w:proofErr w:type="spellStart"/>
+      <w:r>
+        <w:t>kiện</w:t>
+      </w:r>
+      <w:proofErr w:type="spellEnd"/>
+      <w:r>
+        <w:t xml:space="preserve"> </w:t>
+      </w:r>
+      <w:proofErr w:type="spellStart"/>
+      <w:r>
+        <w:t>vd</w:t>
+      </w:r>
+      <w:proofErr w:type="spellEnd"/>
+      <w:r>
+        <w:t>: and, or, not</w:t>
+      </w:r>
+    </w:p>
+    <w:p>
+      <w:pPr>
+        <w:tabs>
+          <w:tab w:val="left" w:pos="2117"/>
+        </w:tabs>
+      </w:pPr>
+      <w:r>
+        <w:t xml:space="preserve">-Các class </w:t>
+      </w:r>
+      <w:proofErr w:type="spellStart"/>
+      <w:r>
+        <w:t>điều</w:t>
+      </w:r>
+      <w:proofErr w:type="spellEnd"/>
+      <w:r>
+        <w:t xml:space="preserve"> </w:t>
+      </w:r>
+      <w:proofErr w:type="spellStart"/>
+      <w:r>
+        <w:t>kiện</w:t>
+      </w:r>
+      <w:proofErr w:type="spellEnd"/>
+    </w:p>
+    <w:p>
+      <w:pPr>
+        <w:tabs>
+          <w:tab w:val="left" w:pos="2117"/>
+        </w:tabs>
+      </w:pPr>
+      <w:r>
+        <w:rPr>
+          <w:b/>
+        </w:rPr>
+        <w:t>Pooling</w:t>
+      </w:r>
+      <w:r>
+        <w:rPr>
+          <w:b/>
+        </w:rPr>
+        <w:t xml:space="preserve">: </w:t>
+      </w:r>
+      <w:proofErr w:type="spellStart"/>
+      <w:r>
+        <w:t>Tạo</w:t>
+      </w:r>
+      <w:proofErr w:type="spellEnd"/>
+      <w:r>
+        <w:t xml:space="preserve"> </w:t>
+      </w:r>
+      <w:proofErr w:type="spellStart"/>
+      <w:r>
+        <w:t>một</w:t>
+      </w:r>
+      <w:proofErr w:type="spellEnd"/>
+      <w:r>
+        <w:t xml:space="preserve"> list </w:t>
+      </w:r>
+      <w:proofErr w:type="spellStart"/>
+      <w:r>
+        <w:t>để</w:t>
+      </w:r>
+      <w:proofErr w:type="spellEnd"/>
+      <w:r>
+        <w:t xml:space="preserve"> </w:t>
+      </w:r>
+      <w:proofErr w:type="spellStart"/>
+      <w:r>
+        <w:t>lưu</w:t>
+      </w:r>
+      <w:proofErr w:type="spellEnd"/>
+      <w:r>
+        <w:t xml:space="preserve"> </w:t>
+      </w:r>
+      <w:proofErr w:type="spellStart"/>
+      <w:r>
+        <w:t>trữ</w:t>
+      </w:r>
+      <w:proofErr w:type="spellEnd"/>
+      <w:r>
+        <w:t xml:space="preserve"> </w:t>
+      </w:r>
+      <w:proofErr w:type="spellStart"/>
+      <w:r>
+        <w:t>các</w:t>
+      </w:r>
+      <w:proofErr w:type="spellEnd"/>
+      <w:r>
+        <w:t xml:space="preserve"> </w:t>
       </w:r>
       <w:proofErr w:type="spellStart"/>
       <w:r>
@@ -2842,395 +4159,103 @@
       </w:r>
       <w:proofErr w:type="spellEnd"/>
       <w:r>
-        <w:t xml:space="preserve">). </w:t>
-      </w:r>
-    </w:p>
-    <w:p>
-      <w:pPr>
-        <w:tabs>
-          <w:tab w:val="left" w:pos="2117"/>
-        </w:tabs>
-      </w:pPr>
-      <w:r>
-        <w:t xml:space="preserve">- Invoker (class để gọi đến execute để </w:t>
-      </w:r>
-      <w:proofErr w:type="spellStart"/>
-      <w:r>
-        <w:t>thực</w:t>
-      </w:r>
-      <w:proofErr w:type="spellEnd"/>
-      <w:r>
-        <w:t xml:space="preserve"> hiện </w:t>
-      </w:r>
-      <w:proofErr w:type="spellStart"/>
-      <w:r>
-        <w:t>lệnh</w:t>
-      </w:r>
-      <w:proofErr w:type="spellEnd"/>
-      <w:r>
-        <w:t>)</w:t>
-      </w:r>
-    </w:p>
-    <w:p>
-      <w:pPr>
-        <w:tabs>
-          <w:tab w:val="left" w:pos="2117"/>
-        </w:tabs>
-      </w:pPr>
-    </w:p>
-    <w:p>
-      <w:pPr>
-        <w:tabs>
-          <w:tab w:val="left" w:pos="2117"/>
-        </w:tabs>
-        <w:rPr>
-          <w:b/>
-        </w:rPr>
-      </w:pPr>
-      <w:proofErr w:type="spellStart"/>
-      <w:r>
-        <w:rPr>
-          <w:b/>
-        </w:rPr>
-        <w:t>Interator</w:t>
-      </w:r>
-      <w:proofErr w:type="spellEnd"/>
-      <w:r>
-        <w:rPr>
-          <w:b/>
-        </w:rPr>
-        <w:t xml:space="preserve"> (người </w:t>
-      </w:r>
-      <w:proofErr w:type="spellStart"/>
-      <w:r>
-        <w:rPr>
-          <w:b/>
-        </w:rPr>
-        <w:t>thực</w:t>
-      </w:r>
-      <w:proofErr w:type="spellEnd"/>
-      <w:r>
-        <w:rPr>
-          <w:b/>
-        </w:rPr>
-        <w:t xml:space="preserve"> hiện </w:t>
-      </w:r>
-      <w:proofErr w:type="spellStart"/>
-      <w:r>
-        <w:rPr>
-          <w:b/>
-        </w:rPr>
-        <w:t>vòng</w:t>
-      </w:r>
-      <w:proofErr w:type="spellEnd"/>
-      <w:r>
-        <w:rPr>
-          <w:b/>
-        </w:rPr>
-        <w:t xml:space="preserve"> </w:t>
-      </w:r>
-      <w:proofErr w:type="spellStart"/>
-      <w:r>
-        <w:rPr>
-          <w:b/>
-        </w:rPr>
-        <w:t>lặp</w:t>
-      </w:r>
-      <w:proofErr w:type="spellEnd"/>
-      <w:r>
-        <w:rPr>
-          <w:b/>
-        </w:rPr>
-        <w:t>)</w:t>
-      </w:r>
-    </w:p>
-    <w:p>
-      <w:pPr>
-        <w:tabs>
-          <w:tab w:val="left" w:pos="2117"/>
-        </w:tabs>
-      </w:pPr>
-      <w:proofErr w:type="spellStart"/>
-      <w:r>
-        <w:t>Gồm</w:t>
-      </w:r>
-      <w:proofErr w:type="spellEnd"/>
-      <w:r>
-        <w:t xml:space="preserve">: </w:t>
-      </w:r>
-      <w:proofErr w:type="gramStart"/>
-      <w:r>
-        <w:t>2</w:t>
-      </w:r>
-      <w:proofErr w:type="gramEnd"/>
-      <w:r>
-        <w:t xml:space="preserve"> interface (</w:t>
-      </w:r>
-      <w:proofErr w:type="spellStart"/>
-      <w:r>
-        <w:t>IInterator</w:t>
-      </w:r>
-      <w:proofErr w:type="spellEnd"/>
-      <w:r>
-        <w:t xml:space="preserve">-người </w:t>
-      </w:r>
-      <w:proofErr w:type="spellStart"/>
-      <w:r>
-        <w:t>lặp</w:t>
-      </w:r>
-      <w:proofErr w:type="spellEnd"/>
-      <w:r>
-        <w:t xml:space="preserve"> </w:t>
-      </w:r>
-      <w:proofErr w:type="spellStart"/>
-      <w:r>
-        <w:t>và</w:t>
-      </w:r>
-      <w:proofErr w:type="spellEnd"/>
-      <w:r>
-        <w:t xml:space="preserve"> </w:t>
-      </w:r>
-      <w:proofErr w:type="spellStart"/>
-      <w:r>
-        <w:t>IAggregate</w:t>
-      </w:r>
-      <w:proofErr w:type="spellEnd"/>
-      <w:r>
-        <w:t xml:space="preserve"> – list </w:t>
-      </w:r>
-      <w:proofErr w:type="spellStart"/>
-      <w:r>
-        <w:t>đối</w:t>
-      </w:r>
-      <w:proofErr w:type="spellEnd"/>
-      <w:r>
-        <w:t xml:space="preserve"> </w:t>
-      </w:r>
-      <w:proofErr w:type="spellStart"/>
-      <w:r>
-        <w:t>tượng</w:t>
-      </w:r>
-      <w:proofErr w:type="spellEnd"/>
-      <w:r>
-        <w:t>)</w:t>
-      </w:r>
-    </w:p>
-    <w:p>
-      <w:pPr>
-        <w:tabs>
-          <w:tab w:val="left" w:pos="2117"/>
-        </w:tabs>
-      </w:pPr>
-      <w:proofErr w:type="spellStart"/>
-      <w:r>
-        <w:t>IInterator</w:t>
-      </w:r>
-      <w:proofErr w:type="spellEnd"/>
-      <w:r>
-        <w:t xml:space="preserve"> </w:t>
-      </w:r>
-      <w:proofErr w:type="spellStart"/>
-      <w:r>
-        <w:t>gồm</w:t>
-      </w:r>
-      <w:proofErr w:type="spellEnd"/>
-      <w:r>
-        <w:t xml:space="preserve"> 2 </w:t>
-      </w:r>
-      <w:proofErr w:type="spellStart"/>
-      <w:r>
-        <w:t>phương</w:t>
-      </w:r>
-      <w:proofErr w:type="spellEnd"/>
-      <w:r>
-        <w:t xml:space="preserve"> </w:t>
-      </w:r>
-      <w:proofErr w:type="spellStart"/>
-      <w:r>
-        <w:t>thức</w:t>
-      </w:r>
-      <w:proofErr w:type="spellEnd"/>
-      <w:r>
-        <w:t xml:space="preserve"> là </w:t>
-      </w:r>
-      <w:proofErr w:type="spellStart"/>
-      <w:proofErr w:type="gramStart"/>
-      <w:r>
-        <w:t>hasNext</w:t>
-      </w:r>
-      <w:proofErr w:type="spellEnd"/>
-      <w:r>
-        <w:t>(</w:t>
-      </w:r>
-      <w:proofErr w:type="gramEnd"/>
-      <w:r>
-        <w:t xml:space="preserve">) </w:t>
-      </w:r>
-      <w:proofErr w:type="spellStart"/>
-      <w:r>
-        <w:t>và</w:t>
-      </w:r>
-      <w:proofErr w:type="spellEnd"/>
-      <w:r>
-        <w:t xml:space="preserve"> Object next(). </w:t>
-      </w:r>
-      <w:proofErr w:type="spellStart"/>
-      <w:r>
-        <w:t>Implementor</w:t>
-      </w:r>
-      <w:proofErr w:type="spellEnd"/>
-      <w:r>
-        <w:t xml:space="preserve"> </w:t>
-      </w:r>
-      <w:proofErr w:type="spellStart"/>
-      <w:r>
-        <w:t>chứa</w:t>
-      </w:r>
-      <w:proofErr w:type="spellEnd"/>
-      <w:r>
-        <w:t xml:space="preserve"> </w:t>
-      </w:r>
-      <w:proofErr w:type="gramStart"/>
-      <w:r>
-        <w:t>1</w:t>
-      </w:r>
-      <w:proofErr w:type="gramEnd"/>
-      <w:r>
-        <w:t xml:space="preserve"> aggregate</w:t>
-      </w:r>
-      <w:r>
-        <w:t xml:space="preserve"> </w:t>
-      </w:r>
-      <w:proofErr w:type="spellStart"/>
-      <w:r>
-        <w:t>và</w:t>
-      </w:r>
-      <w:proofErr w:type="spellEnd"/>
-      <w:r>
-        <w:t xml:space="preserve"> </w:t>
-      </w:r>
-      <w:proofErr w:type="spellStart"/>
-      <w:r>
-        <w:t>int</w:t>
-      </w:r>
-      <w:proofErr w:type="spellEnd"/>
-      <w:r>
-        <w:t xml:space="preserve"> index</w:t>
-      </w:r>
-    </w:p>
-    <w:p>
-      <w:pPr>
-        <w:tabs>
-          <w:tab w:val="left" w:pos="2117"/>
-        </w:tabs>
-      </w:pPr>
-      <w:proofErr w:type="spellStart"/>
-      <w:r>
-        <w:t>IAggregate</w:t>
-      </w:r>
-      <w:proofErr w:type="spellEnd"/>
-      <w:r>
-        <w:t xml:space="preserve"> </w:t>
-      </w:r>
-      <w:proofErr w:type="spellStart"/>
-      <w:r>
-        <w:t>gồm</w:t>
-      </w:r>
-      <w:proofErr w:type="spellEnd"/>
-      <w:r>
-        <w:t xml:space="preserve"> </w:t>
-      </w:r>
-      <w:proofErr w:type="spellStart"/>
-      <w:r>
-        <w:t>IInterator</w:t>
-      </w:r>
-      <w:proofErr w:type="spellEnd"/>
-      <w:r>
-        <w:t xml:space="preserve"> </w:t>
-      </w:r>
-      <w:proofErr w:type="spellStart"/>
-      <w:proofErr w:type="gramStart"/>
-      <w:r>
-        <w:t>createInterator</w:t>
-      </w:r>
-      <w:proofErr w:type="spellEnd"/>
-      <w:r>
-        <w:t>(</w:t>
-      </w:r>
-      <w:proofErr w:type="gramEnd"/>
-      <w:r>
-        <w:t xml:space="preserve">). Implementer </w:t>
-      </w:r>
-      <w:proofErr w:type="spellStart"/>
-      <w:r>
-        <w:t>ch</w:t>
-      </w:r>
-      <w:r>
-        <w:t>ứa</w:t>
-      </w:r>
-      <w:proofErr w:type="spellEnd"/>
-      <w:r>
-        <w:t xml:space="preserve"> list cần </w:t>
-      </w:r>
-      <w:proofErr w:type="spellStart"/>
-      <w:r>
-        <w:t>truy</w:t>
-      </w:r>
-      <w:proofErr w:type="spellEnd"/>
-      <w:r>
-        <w:t xml:space="preserve"> </w:t>
-      </w:r>
-      <w:proofErr w:type="spellStart"/>
-      <w:r>
-        <w:t>cập</w:t>
-      </w:r>
-      <w:proofErr w:type="spellEnd"/>
-    </w:p>
-    <w:p>
-      <w:pPr>
-        <w:tabs>
-          <w:tab w:val="left" w:pos="2117"/>
-        </w:tabs>
-      </w:pPr>
-    </w:p>
-    <w:p>
-      <w:pPr>
-        <w:tabs>
-          <w:tab w:val="left" w:pos="2117"/>
-        </w:tabs>
-      </w:pPr>
-      <w:r>
-        <w:rPr>
-          <w:b/>
-        </w:rPr>
-        <w:t>Specification</w:t>
-      </w:r>
-      <w:r>
-        <w:t xml:space="preserve"> (dùng để </w:t>
-      </w:r>
-      <w:proofErr w:type="spellStart"/>
-      <w:r>
-        <w:t>tách</w:t>
-      </w:r>
-      <w:proofErr w:type="spellEnd"/>
-      <w:r>
-        <w:t xml:space="preserve"> </w:t>
-      </w:r>
-      <w:proofErr w:type="spellStart"/>
-      <w:r>
-        <w:t>điều</w:t>
-      </w:r>
-      <w:proofErr w:type="spellEnd"/>
-      <w:r>
-        <w:t xml:space="preserve"> </w:t>
-      </w:r>
-      <w:proofErr w:type="spellStart"/>
-      <w:r>
-        <w:t>kiện</w:t>
-      </w:r>
-      <w:proofErr w:type="spellEnd"/>
-      <w:r>
-        <w:t xml:space="preserve"> kiểm tra </w:t>
+        <w:t xml:space="preserve"> </w:t>
+      </w:r>
+      <w:proofErr w:type="spellStart"/>
+      <w:r>
+        <w:t>đã</w:t>
+      </w:r>
+      <w:proofErr w:type="spellEnd"/>
+      <w:r>
+        <w:t xml:space="preserve"> </w:t>
+      </w:r>
+      <w:proofErr w:type="spellStart"/>
+      <w:r>
+        <w:t>tạo</w:t>
+      </w:r>
+      <w:proofErr w:type="spellEnd"/>
+      <w:r>
+        <w:t xml:space="preserve"> </w:t>
+      </w:r>
+      <w:proofErr w:type="spellStart"/>
+      <w:r>
+        <w:t>để</w:t>
+      </w:r>
+      <w:proofErr w:type="spellEnd"/>
+      <w:r>
+        <w:t xml:space="preserve"> </w:t>
+      </w:r>
+      <w:proofErr w:type="spellStart"/>
+      <w:r>
+        <w:t>tái</w:t>
+      </w:r>
+      <w:proofErr w:type="spellEnd"/>
+      <w:r>
+        <w:t xml:space="preserve"> </w:t>
+      </w:r>
+      <w:proofErr w:type="spellStart"/>
+      <w:r>
+        <w:t>sử</w:t>
+      </w:r>
+      <w:proofErr w:type="spellEnd"/>
+      <w:r>
+        <w:t xml:space="preserve"> </w:t>
+      </w:r>
+      <w:proofErr w:type="spellStart"/>
+      <w:r>
+        <w:t>dụng</w:t>
+      </w:r>
+      <w:proofErr w:type="spellEnd"/>
+      <w:r>
+        <w:t xml:space="preserve">. </w:t>
+      </w:r>
+      <w:proofErr w:type="spellStart"/>
+      <w:r>
+        <w:t>Kiểu</w:t>
+      </w:r>
+      <w:proofErr w:type="spellEnd"/>
+      <w:r>
+        <w:t xml:space="preserve"> </w:t>
+      </w:r>
+      <w:proofErr w:type="spellStart"/>
+      <w:r>
+        <w:t>một</w:t>
+      </w:r>
+      <w:proofErr w:type="spellEnd"/>
+      <w:r>
+        <w:t xml:space="preserve"> </w:t>
+      </w:r>
+      <w:proofErr w:type="spellStart"/>
+      <w:r>
+        <w:t>dạng</w:t>
+      </w:r>
+      <w:proofErr w:type="spellEnd"/>
+      <w:r>
+        <w:t xml:space="preserve"> queue: </w:t>
+      </w:r>
+      <w:proofErr w:type="spellStart"/>
+      <w:r>
+        <w:t>dùng</w:t>
+      </w:r>
+      <w:proofErr w:type="spellEnd"/>
+      <w:r>
+        <w:t xml:space="preserve"> </w:t>
+      </w:r>
+      <w:proofErr w:type="spellStart"/>
+      <w:r>
+        <w:t>thì</w:t>
+      </w:r>
+      <w:proofErr w:type="spellEnd"/>
+      <w:r>
+        <w:t xml:space="preserve"> </w:t>
+      </w:r>
+      <w:proofErr w:type="spellStart"/>
+      <w:r>
+        <w:t>lấy</w:t>
+      </w:r>
+      <w:proofErr w:type="spellEnd"/>
+      <w:r>
+        <w:t xml:space="preserve"> </w:t>
       </w:r>
       <w:proofErr w:type="spellStart"/>
       <w:r>
@@ -3238,267 +4263,23 @@
       </w:r>
       <w:proofErr w:type="spellEnd"/>
       <w:r>
-        <w:t xml:space="preserve"> </w:t>
-      </w:r>
-      <w:proofErr w:type="spellStart"/>
-      <w:r>
-        <w:t>khỏi</w:t>
-      </w:r>
-      <w:proofErr w:type="spellEnd"/>
-      <w:r>
-        <w:t xml:space="preserve"> logic </w:t>
-      </w:r>
-      <w:proofErr w:type="spellStart"/>
-      <w:r>
-        <w:t>xử</w:t>
-      </w:r>
-      <w:proofErr w:type="spellEnd"/>
-      <w:r>
-        <w:t xml:space="preserve"> lý)</w:t>
-      </w:r>
-    </w:p>
-    <w:p>
-      <w:pPr>
-        <w:tabs>
-          <w:tab w:val="left" w:pos="2117"/>
-        </w:tabs>
-      </w:pPr>
-      <w:proofErr w:type="spellStart"/>
-      <w:r>
-        <w:t>Gồm</w:t>
-      </w:r>
-      <w:proofErr w:type="spellEnd"/>
-      <w:r>
-        <w:t xml:space="preserve"> 1 interface có </w:t>
-      </w:r>
-      <w:proofErr w:type="spellStart"/>
-      <w:r>
-        <w:t>hàm</w:t>
-      </w:r>
-      <w:proofErr w:type="spellEnd"/>
-      <w:r>
-        <w:t xml:space="preserve"> </w:t>
-      </w:r>
-      <w:proofErr w:type="spellStart"/>
-      <w:r>
-        <w:t>boolean</w:t>
-      </w:r>
-      <w:proofErr w:type="spellEnd"/>
-      <w:r>
-        <w:t xml:space="preserve"> </w:t>
-      </w:r>
-      <w:proofErr w:type="spellStart"/>
-      <w:proofErr w:type="gramStart"/>
-      <w:r>
-        <w:t>isSatisfiedBy</w:t>
-      </w:r>
-      <w:proofErr w:type="spellEnd"/>
-      <w:r>
-        <w:t>()</w:t>
-      </w:r>
-      <w:proofErr w:type="gramEnd"/>
-    </w:p>
-    <w:p>
-      <w:pPr>
-        <w:tabs>
-          <w:tab w:val="left" w:pos="2117"/>
-        </w:tabs>
-      </w:pPr>
-      <w:proofErr w:type="spellStart"/>
-      <w:r>
-        <w:t>Các</w:t>
-      </w:r>
-      <w:proofErr w:type="spellEnd"/>
-      <w:r>
-        <w:t xml:space="preserve"> implementer </w:t>
-      </w:r>
-      <w:proofErr w:type="spellStart"/>
-      <w:r>
-        <w:t>gồm</w:t>
-      </w:r>
-      <w:proofErr w:type="spellEnd"/>
-      <w:r>
-        <w:t xml:space="preserve">: - </w:t>
-      </w:r>
-      <w:proofErr w:type="spellStart"/>
-      <w:r>
-        <w:t>các</w:t>
-      </w:r>
-      <w:proofErr w:type="spellEnd"/>
-      <w:r>
-        <w:t xml:space="preserve"> composite </w:t>
-      </w:r>
-      <w:proofErr w:type="spellStart"/>
-      <w:r>
-        <w:t>điều</w:t>
-      </w:r>
-      <w:proofErr w:type="spellEnd"/>
-      <w:r>
-        <w:t xml:space="preserve"> </w:t>
-      </w:r>
-      <w:proofErr w:type="spellStart"/>
-      <w:r>
-        <w:t>kiện</w:t>
-      </w:r>
-      <w:proofErr w:type="spellEnd"/>
-      <w:r>
-        <w:t xml:space="preserve"> </w:t>
-      </w:r>
-      <w:proofErr w:type="spellStart"/>
-      <w:proofErr w:type="gramStart"/>
-      <w:r>
-        <w:t>vd</w:t>
-      </w:r>
-      <w:proofErr w:type="spellEnd"/>
-      <w:proofErr w:type="gramEnd"/>
-      <w:r>
-        <w:t>: and, or, not</w:t>
-      </w:r>
-    </w:p>
-    <w:p>
-      <w:pPr>
-        <w:tabs>
-          <w:tab w:val="left" w:pos="2117"/>
-        </w:tabs>
-      </w:pPr>
-      <w:r>
-        <w:t>-</w:t>
-      </w:r>
-      <w:proofErr w:type="spellStart"/>
-      <w:r>
-        <w:t>Các</w:t>
-      </w:r>
-      <w:proofErr w:type="spellEnd"/>
-      <w:r>
-        <w:t xml:space="preserve"> class </w:t>
-      </w:r>
-      <w:proofErr w:type="spellStart"/>
-      <w:r>
-        <w:t>điều</w:t>
-      </w:r>
-      <w:proofErr w:type="spellEnd"/>
-      <w:r>
-        <w:t xml:space="preserve"> </w:t>
-      </w:r>
-      <w:proofErr w:type="spellStart"/>
-      <w:r>
-        <w:t>kiện</w:t>
-      </w:r>
-      <w:proofErr w:type="spellEnd"/>
-    </w:p>
-    <w:p>
-      <w:pPr>
-        <w:tabs>
-          <w:tab w:val="left" w:pos="2117"/>
-        </w:tabs>
-      </w:pPr>
-      <w:proofErr w:type="gramStart"/>
-      <w:r>
-        <w:rPr>
-          <w:b/>
-        </w:rPr>
-        <w:t>Pooling</w:t>
-      </w:r>
-      <w:r>
-        <w:rPr>
-          <w:b/>
-        </w:rPr>
-        <w:t>:</w:t>
-      </w:r>
-      <w:proofErr w:type="gramEnd"/>
-      <w:r>
-        <w:rPr>
-          <w:b/>
-        </w:rPr>
-        <w:t xml:space="preserve"> </w:t>
-      </w:r>
-      <w:proofErr w:type="spellStart"/>
-      <w:r>
-        <w:t>Tạo</w:t>
-      </w:r>
-      <w:proofErr w:type="spellEnd"/>
-      <w:r>
-        <w:t xml:space="preserve"> một list để lưu </w:t>
-      </w:r>
-      <w:proofErr w:type="spellStart"/>
-      <w:r>
-        <w:t>trữ</w:t>
-      </w:r>
-      <w:proofErr w:type="spellEnd"/>
-      <w:r>
-        <w:t xml:space="preserve"> </w:t>
-      </w:r>
-      <w:proofErr w:type="spellStart"/>
-      <w:r>
-        <w:t>các</w:t>
-      </w:r>
-      <w:proofErr w:type="spellEnd"/>
-      <w:r>
-        <w:t xml:space="preserve"> </w:t>
-      </w:r>
-      <w:proofErr w:type="spellStart"/>
-      <w:r>
-        <w:t>đối</w:t>
-      </w:r>
-      <w:proofErr w:type="spellEnd"/>
-      <w:r>
-        <w:t xml:space="preserve"> </w:t>
-      </w:r>
-      <w:proofErr w:type="spellStart"/>
-      <w:r>
-        <w:t>tượng</w:t>
-      </w:r>
-      <w:proofErr w:type="spellEnd"/>
-      <w:r>
-        <w:t xml:space="preserve"> đã </w:t>
-      </w:r>
-      <w:proofErr w:type="spellStart"/>
-      <w:r>
-        <w:t>tạo</w:t>
-      </w:r>
-      <w:proofErr w:type="spellEnd"/>
-      <w:r>
-        <w:t xml:space="preserve"> để </w:t>
-      </w:r>
-      <w:proofErr w:type="spellStart"/>
-      <w:r>
-        <w:t>tái</w:t>
-      </w:r>
-      <w:proofErr w:type="spellEnd"/>
-      <w:r>
-        <w:t xml:space="preserve"> </w:t>
-      </w:r>
-      <w:proofErr w:type="spellStart"/>
-      <w:r>
-        <w:t>sử</w:t>
-      </w:r>
-      <w:proofErr w:type="spellEnd"/>
-      <w:r>
-        <w:t xml:space="preserve"> </w:t>
-      </w:r>
-      <w:proofErr w:type="spellStart"/>
-      <w:r>
-        <w:t>dụng</w:t>
-      </w:r>
-      <w:proofErr w:type="spellEnd"/>
-      <w:r>
-        <w:t xml:space="preserve">. Kiểu một </w:t>
-      </w:r>
-      <w:proofErr w:type="spellStart"/>
-      <w:r>
-        <w:t>dạng</w:t>
-      </w:r>
-      <w:proofErr w:type="spellEnd"/>
-      <w:r>
-        <w:t xml:space="preserve"> queue: dùng thì lấy </w:t>
-      </w:r>
-      <w:proofErr w:type="spellStart"/>
-      <w:r>
-        <w:t>ra</w:t>
-      </w:r>
-      <w:proofErr w:type="spellEnd"/>
-      <w:r>
-        <w:t xml:space="preserve">, xong thì </w:t>
+        <w:t xml:space="preserve">, </w:t>
+      </w:r>
+      <w:proofErr w:type="spellStart"/>
+      <w:r>
+        <w:t>xong</w:t>
+      </w:r>
+      <w:proofErr w:type="spellEnd"/>
+      <w:r>
+        <w:t xml:space="preserve"> </w:t>
+      </w:r>
+      <w:proofErr w:type="spellStart"/>
+      <w:r>
+        <w:t>thì</w:t>
+      </w:r>
+      <w:proofErr w:type="spellEnd"/>
+      <w:r>
+        <w:t xml:space="preserve"> </w:t>
       </w:r>
       <w:proofErr w:type="spellStart"/>
       <w:r>
@@ -3508,8 +4289,6 @@
       <w:r>
         <w:t xml:space="preserve"> lại</w:t>
       </w:r>
-      <w:bookmarkStart w:id="0" w:name="_GoBack"/>
-      <w:bookmarkEnd w:id="0"/>
     </w:p>
     <w:p>
       <w:pPr>
@@ -3552,7 +4331,7 @@
 </file>
 
 <file path=word/numbering.xml><?xml version="1.0" encoding="utf-8"?>
-<w:numbering xmlns:wpc="http://schemas.microsoft.com/office/word/2010/wordprocessingCanvas" xmlns:cx="http://schemas.microsoft.com/office/drawing/2014/chartex" xmlns:cx1="http://schemas.microsoft.com/office/drawing/2015/9/8/chartex" xmlns:mc="http://schemas.openxmlformats.org/markup-compatibility/2006" xmlns:o="urn:schemas-microsoft-com:office:office" xmlns:r="http://schemas.openxmlformats.org/officeDocument/2006/relationships" xmlns:m="http://schemas.openxmlformats.org/officeDocument/2006/math" xmlns:v="urn:schemas-microsoft-com:vml" xmlns:wp14="http://schemas.microsoft.com/office/word/2010/wordprocessingDrawing" xmlns:wp="http://schemas.openxmlformats.org/drawingml/2006/wordprocessingDrawing" xmlns:w10="urn:schemas-microsoft-com:office:word" xmlns:w="http://schemas.openxmlformats.org/wordprocessingml/2006/main" xmlns:w14="http://schemas.microsoft.com/office/word/2010/wordml" xmlns:w15="http://schemas.microsoft.com/office/word/2012/wordml" xmlns:w16se="http://schemas.microsoft.com/office/word/2015/wordml/symex" xmlns:wpg="http://schemas.microsoft.com/office/word/2010/wordprocessingGroup" xmlns:wpi="http://schemas.microsoft.com/office/word/2010/wordprocessingInk" xmlns:wne="http://schemas.microsoft.com/office/word/2006/wordml" xmlns:wps="http://schemas.microsoft.com/office/word/2010/wordprocessingShape" mc:Ignorable="w14 w15 w16se wp14">
+<w:numbering xmlns:wpc="http://schemas.microsoft.com/office/word/2010/wordprocessingCanvas" xmlns:cx="http://schemas.microsoft.com/office/drawing/2014/chartex" xmlns:cx1="http://schemas.microsoft.com/office/drawing/2015/9/8/chartex" xmlns:cx2="http://schemas.microsoft.com/office/drawing/2015/10/21/chartex" xmlns:cx3="http://schemas.microsoft.com/office/drawing/2016/5/9/chartex" xmlns:cx4="http://schemas.microsoft.com/office/drawing/2016/5/10/chartex" xmlns:cx5="http://schemas.microsoft.com/office/drawing/2016/5/11/chartex" xmlns:cx6="http://schemas.microsoft.com/office/drawing/2016/5/12/chartex" xmlns:cx7="http://schemas.microsoft.com/office/drawing/2016/5/13/chartex" xmlns:cx8="http://schemas.microsoft.com/office/drawing/2016/5/14/chartex" xmlns:mc="http://schemas.openxmlformats.org/markup-compatibility/2006" xmlns:aink="http://schemas.microsoft.com/office/drawing/2016/ink" xmlns:am3d="http://schemas.microsoft.com/office/drawing/2017/model3d" xmlns:o="urn:schemas-microsoft-com:office:office" xmlns:oel="http://schemas.microsoft.com/office/2019/extlst" xmlns:r="http://schemas.openxmlformats.org/officeDocument/2006/relationships" xmlns:m="http://schemas.openxmlformats.org/officeDocument/2006/math" xmlns:v="urn:schemas-microsoft-com:vml" xmlns:wp14="http://schemas.microsoft.com/office/word/2010/wordprocessingDrawing" xmlns:wp="http://schemas.openxmlformats.org/drawingml/2006/wordprocessingDrawing" xmlns:w10="urn:schemas-microsoft-com:office:word" xmlns:w="http://schemas.openxmlformats.org/wordprocessingml/2006/main" xmlns:w14="http://schemas.microsoft.com/office/word/2010/wordml" xmlns:w15="http://schemas.microsoft.com/office/word/2012/wordml" xmlns:w16cex="http://schemas.microsoft.com/office/word/2018/wordml/cex" xmlns:w16cid="http://schemas.microsoft.com/office/word/2016/wordml/cid" xmlns:w16="http://schemas.microsoft.com/office/word/2018/wordml" xmlns:w16sdtdh="http://schemas.microsoft.com/office/word/2020/wordml/sdtdatahash" xmlns:w16se="http://schemas.microsoft.com/office/word/2015/wordml/symex" xmlns:wpg="http://schemas.microsoft.com/office/word/2010/wordprocessingGroup" xmlns:wpi="http://schemas.microsoft.com/office/word/2010/wordprocessingInk" xmlns:wne="http://schemas.microsoft.com/office/word/2006/wordml" xmlns:wps="http://schemas.microsoft.com/office/word/2010/wordprocessingShape" mc:Ignorable="w14 w15 w16se w16cid w16 w16cex w16sdtdh wp14">
   <w:abstractNum w:abstractNumId="0" w15:restartNumberingAfterBreak="0">
     <w:nsid w:val="340015E6"/>
     <w:multiLevelType w:val="hybridMultilevel"/>
@@ -3755,17 +4534,17 @@
       </w:rPr>
     </w:lvl>
   </w:abstractNum>
-  <w:num w:numId="1">
+  <w:num w:numId="1" w16cid:durableId="1645888859">
     <w:abstractNumId w:val="0"/>
   </w:num>
-  <w:num w:numId="2">
+  <w:num w:numId="2" w16cid:durableId="1074428024">
     <w:abstractNumId w:val="1"/>
   </w:num>
 </w:numbering>
 </file>
 
 <file path=word/styles.xml><?xml version="1.0" encoding="utf-8"?>
-<w:styles xmlns:mc="http://schemas.openxmlformats.org/markup-compatibility/2006" xmlns:r="http://schemas.openxmlformats.org/officeDocument/2006/relationships" xmlns:w="http://schemas.openxmlformats.org/wordprocessingml/2006/main" xmlns:w14="http://schemas.microsoft.com/office/word/2010/wordml" xmlns:w15="http://schemas.microsoft.com/office/word/2012/wordml" xmlns:w16se="http://schemas.microsoft.com/office/word/2015/wordml/symex" mc:Ignorable="w14 w15 w16se">
+<w:styles xmlns:mc="http://schemas.openxmlformats.org/markup-compatibility/2006" xmlns:r="http://schemas.openxmlformats.org/officeDocument/2006/relationships" xmlns:w="http://schemas.openxmlformats.org/wordprocessingml/2006/main" xmlns:w14="http://schemas.microsoft.com/office/word/2010/wordml" xmlns:w15="http://schemas.microsoft.com/office/word/2012/wordml" xmlns:w16cex="http://schemas.microsoft.com/office/word/2018/wordml/cex" xmlns:w16cid="http://schemas.microsoft.com/office/word/2016/wordml/cid" xmlns:w16="http://schemas.microsoft.com/office/word/2018/wordml" xmlns:w16sdtdh="http://schemas.microsoft.com/office/word/2020/wordml/sdtdatahash" xmlns:w16se="http://schemas.microsoft.com/office/word/2015/wordml/symex" mc:Ignorable="w14 w15 w16se w16cid w16 w16cex w16sdtdh">
   <w:docDefaults>
     <w:rPrDefault>
       <w:rPr>
@@ -3781,7 +4560,7 @@
       </w:pPr>
     </w:pPrDefault>
   </w:docDefaults>
-  <w:latentStyles w:defLockedState="0" w:defUIPriority="99" w:defSemiHidden="0" w:defUnhideWhenUsed="0" w:defQFormat="0" w:count="371">
+  <w:latentStyles w:defLockedState="0" w:defUIPriority="99" w:defSemiHidden="0" w:defUnhideWhenUsed="0" w:defQFormat="0" w:count="376">
     <w:lsdException w:name="Normal" w:uiPriority="0" w:qFormat="1"/>
     <w:lsdException w:name="heading 1" w:uiPriority="9" w:qFormat="1"/>
     <w:lsdException w:name="heading 2" w:semiHidden="1" w:uiPriority="9" w:unhideWhenUsed="1" w:qFormat="1"/>
@@ -4153,6 +4932,11 @@
     <w:lsdException w:name="List Table 5 Dark Accent 6" w:uiPriority="50"/>
     <w:lsdException w:name="List Table 6 Colorful Accent 6" w:uiPriority="51"/>
     <w:lsdException w:name="List Table 7 Colorful Accent 6" w:uiPriority="52"/>
+    <w:lsdException w:name="Mention" w:semiHidden="1" w:unhideWhenUsed="1"/>
+    <w:lsdException w:name="Smart Hyperlink" w:semiHidden="1" w:unhideWhenUsed="1"/>
+    <w:lsdException w:name="Hashtag" w:semiHidden="1" w:unhideWhenUsed="1"/>
+    <w:lsdException w:name="Unresolved Mention" w:semiHidden="1" w:unhideWhenUsed="1"/>
+    <w:lsdException w:name="Smart Link" w:semiHidden="1" w:unhideWhenUsed="1"/>
   </w:latentStyles>
   <w:style w:type="paragraph" w:default="1" w:styleId="Normal">
     <w:name w:val="Normal"/>

</xml_diff>